<commit_message>
typos - results section
</commit_message>
<xml_diff>
--- a/android_architecture_figures.docx
+++ b/android_architecture_figures.docx
@@ -3341,7 +3341,1180 @@
         <mc:AlternateContent>
           <mc:Choice Requires="wps">
             <w:drawing>
-              <wp:anchor distT="0" distB="0" distL="114300" distR="114300" simplePos="0" relativeHeight="251721728" behindDoc="0" locked="0" layoutInCell="1" allowOverlap="1" wp14:anchorId="6B32B066" wp14:editId="12A631D8">
+              <wp:anchor distT="0" distB="0" distL="114300" distR="114300" simplePos="0" relativeHeight="251724800" behindDoc="0" locked="0" layoutInCell="1" allowOverlap="1" wp14:anchorId="19EE4FC5" wp14:editId="6676EB5E">
+                <wp:simplePos x="0" y="0"/>
+                <wp:positionH relativeFrom="column">
+                  <wp:posOffset>3105150</wp:posOffset>
+                </wp:positionH>
+                <wp:positionV relativeFrom="paragraph">
+                  <wp:posOffset>1181100</wp:posOffset>
+                </wp:positionV>
+                <wp:extent cx="1352550" cy="349250"/>
+                <wp:effectExtent l="0" t="0" r="0" b="0"/>
+                <wp:wrapNone/>
+                <wp:docPr id="303" name="Text Box 2"/>
+                <wp:cNvGraphicFramePr>
+                  <a:graphicFrameLocks xmlns:a="http://schemas.openxmlformats.org/drawingml/2006/main"/>
+                </wp:cNvGraphicFramePr>
+                <a:graphic xmlns:a="http://schemas.openxmlformats.org/drawingml/2006/main">
+                  <a:graphicData uri="http://schemas.microsoft.com/office/word/2010/wordprocessingShape">
+                    <wps:wsp>
+                      <wps:cNvSpPr txBox="1">
+                        <a:spLocks noChangeArrowheads="1"/>
+                      </wps:cNvSpPr>
+                      <wps:spPr bwMode="auto">
+                        <a:xfrm>
+                          <a:off x="0" y="0"/>
+                          <a:ext cx="1352550" cy="349250"/>
+                        </a:xfrm>
+                        <a:prstGeom prst="rect">
+                          <a:avLst/>
+                        </a:prstGeom>
+                        <a:noFill/>
+                        <a:ln w="9525">
+                          <a:noFill/>
+                          <a:miter lim="800000"/>
+                          <a:headEnd/>
+                          <a:tailEnd/>
+                        </a:ln>
+                      </wps:spPr>
+                      <wps:txbx>
+                        <w:txbxContent>
+                          <w:p>
+                            <w:pPr>
+                              <w:rPr>
+                                <w:b/>
+                                <w:sz w:val="24"/>
+                                <w:szCs w:val="24"/>
+                              </w:rPr>
+                            </w:pPr>
+                            <w:r>
+                              <w:rPr>
+                                <w:b/>
+                                <w:sz w:val="24"/>
+                                <w:szCs w:val="24"/>
+                              </w:rPr>
+                              <w:t xml:space="preserve">UART </w:t>
+                            </w:r>
+                            <w:r>
+                              <w:rPr>
+                                <w:b/>
+                                <w:sz w:val="24"/>
+                                <w:szCs w:val="24"/>
+                              </w:rPr>
+                              <w:t>/</w:t>
+                            </w:r>
+                            <w:r>
+                              <w:rPr>
+                                <w:b/>
+                                <w:sz w:val="24"/>
+                                <w:szCs w:val="24"/>
+                              </w:rPr>
+                              <w:t xml:space="preserve"> audio </w:t>
+                            </w:r>
+                            <w:r>
+                              <w:rPr>
+                                <w:b/>
+                                <w:sz w:val="24"/>
+                                <w:szCs w:val="24"/>
+                              </w:rPr>
+                              <w:t>port</w:t>
+                            </w:r>
+                          </w:p>
+                        </w:txbxContent>
+                      </wps:txbx>
+                      <wps:bodyPr rot="0" vert="horz" wrap="square" lIns="91440" tIns="45720" rIns="91440" bIns="45720" anchor="t" anchorCtr="0">
+                        <a:noAutofit/>
+                      </wps:bodyPr>
+                    </wps:wsp>
+                  </a:graphicData>
+                </a:graphic>
+                <wp14:sizeRelH relativeFrom="margin">
+                  <wp14:pctWidth>0</wp14:pctWidth>
+                </wp14:sizeRelH>
+                <wp14:sizeRelV relativeFrom="margin">
+                  <wp14:pctHeight>0</wp14:pctHeight>
+                </wp14:sizeRelV>
+              </wp:anchor>
+            </w:drawing>
+          </mc:Choice>
+          <mc:Fallback>
+            <w:pict>
+              <v:shapetype id="_x0000_t202" coordsize="21600,21600" o:spt="202" path="m,l,21600r21600,l21600,xe">
+                <v:stroke joinstyle="miter"/>
+                <v:path gradientshapeok="t" o:connecttype="rect"/>
+              </v:shapetype>
+              <v:shape id="_x0000_s1047" type="#_x0000_t202" style="position:absolute;left:0;text-align:left;margin-left:244.5pt;margin-top:93pt;width:106.5pt;height:27.5pt;z-index:251724800;visibility:visible;mso-wrap-style:square;mso-width-percent:0;mso-height-percent:0;mso-wrap-distance-left:9pt;mso-wrap-distance-top:0;mso-wrap-distance-right:9pt;mso-wrap-distance-bottom:0;mso-position-horizontal:absolute;mso-position-horizontal-relative:text;mso-position-vertical:absolute;mso-position-vertical-relative:text;mso-width-percent:0;mso-height-percent:0;mso-width-relative:margin;mso-height-relative:margin;v-text-anchor:top" o:gfxdata="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" filled="f" stroked="f">
+                <v:textbox>
+                  <w:txbxContent>
+                    <w:p>
+                      <w:pPr>
+                        <w:rPr>
+                          <w:b/>
+                          <w:sz w:val="24"/>
+                          <w:szCs w:val="24"/>
+                        </w:rPr>
+                      </w:pPr>
+                      <w:r>
+                        <w:rPr>
+                          <w:b/>
+                          <w:sz w:val="24"/>
+                          <w:szCs w:val="24"/>
+                        </w:rPr>
+                        <w:t xml:space="preserve">UART </w:t>
+                      </w:r>
+                      <w:r>
+                        <w:rPr>
+                          <w:b/>
+                          <w:sz w:val="24"/>
+                          <w:szCs w:val="24"/>
+                        </w:rPr>
+                        <w:t>/</w:t>
+                      </w:r>
+                      <w:r>
+                        <w:rPr>
+                          <w:b/>
+                          <w:sz w:val="24"/>
+                          <w:szCs w:val="24"/>
+                        </w:rPr>
+                        <w:t xml:space="preserve"> audio </w:t>
+                      </w:r>
+                      <w:r>
+                        <w:rPr>
+                          <w:b/>
+                          <w:sz w:val="24"/>
+                          <w:szCs w:val="24"/>
+                        </w:rPr>
+                        <w:t>port</w:t>
+                      </w:r>
+                    </w:p>
+                  </w:txbxContent>
+                </v:textbox>
+              </v:shape>
+            </w:pict>
+          </mc:Fallback>
+        </mc:AlternateContent>
+      </w:r>
+      <w:r>
+        <w:rPr>
+          <w:noProof/>
+        </w:rPr>
+        <mc:AlternateContent>
+          <mc:Choice Requires="wps">
+            <w:drawing>
+              <wp:anchor distT="0" distB="0" distL="114300" distR="114300" simplePos="0" relativeHeight="251722752" behindDoc="0" locked="0" layoutInCell="1" allowOverlap="1" wp14:anchorId="4C2E2306" wp14:editId="21027632">
+                <wp:simplePos x="0" y="0"/>
+                <wp:positionH relativeFrom="column">
+                  <wp:posOffset>3133090</wp:posOffset>
+                </wp:positionH>
+                <wp:positionV relativeFrom="paragraph">
+                  <wp:posOffset>1485900</wp:posOffset>
+                </wp:positionV>
+                <wp:extent cx="1295400" cy="0"/>
+                <wp:effectExtent l="38100" t="133350" r="0" b="133350"/>
+                <wp:wrapNone/>
+                <wp:docPr id="302" name="Straight Arrow Connector 302"/>
+                <wp:cNvGraphicFramePr/>
+                <a:graphic xmlns:a="http://schemas.openxmlformats.org/drawingml/2006/main">
+                  <a:graphicData uri="http://schemas.microsoft.com/office/word/2010/wordprocessingShape">
+                    <wps:wsp>
+                      <wps:cNvCnPr/>
+                      <wps:spPr>
+                        <a:xfrm>
+                          <a:off x="0" y="0"/>
+                          <a:ext cx="1295400" cy="0"/>
+                        </a:xfrm>
+                        <a:prstGeom prst="straightConnector1">
+                          <a:avLst/>
+                        </a:prstGeom>
+                        <a:ln w="28575">
+                          <a:headEnd type="arrow"/>
+                          <a:tailEnd type="arrow"/>
+                        </a:ln>
+                      </wps:spPr>
+                      <wps:style>
+                        <a:lnRef idx="1">
+                          <a:schemeClr val="accent1"/>
+                        </a:lnRef>
+                        <a:fillRef idx="0">
+                          <a:schemeClr val="accent1"/>
+                        </a:fillRef>
+                        <a:effectRef idx="0">
+                          <a:schemeClr val="accent1"/>
+                        </a:effectRef>
+                        <a:fontRef idx="minor">
+                          <a:schemeClr val="tx1"/>
+                        </a:fontRef>
+                      </wps:style>
+                      <wps:bodyPr/>
+                    </wps:wsp>
+                  </a:graphicData>
+                </a:graphic>
+                <wp14:sizeRelH relativeFrom="margin">
+                  <wp14:pctWidth>0</wp14:pctWidth>
+                </wp14:sizeRelH>
+                <wp14:sizeRelV relativeFrom="margin">
+                  <wp14:pctHeight>0</wp14:pctHeight>
+                </wp14:sizeRelV>
+              </wp:anchor>
+            </w:drawing>
+          </mc:Choice>
+          <mc:Fallback>
+            <w:pict>
+              <v:shapetype id="_x0000_t32" coordsize="21600,21600" o:spt="32" o:oned="t" path="m,l21600,21600e" filled="f">
+                <v:path arrowok="t" fillok="f" o:connecttype="none"/>
+                <o:lock v:ext="edit" shapetype="t"/>
+              </v:shapetype>
+              <v:shape id="Straight Arrow Connector 302" o:spid="_x0000_s1026" type="#_x0000_t32" style="position:absolute;margin-left:246.7pt;margin-top:117pt;width:102pt;height:0;z-index:251722752;visibility:visible;mso-wrap-style:square;mso-width-percent:0;mso-height-percent:0;mso-wrap-distance-left:9pt;mso-wrap-distance-top:0;mso-wrap-distance-right:9pt;mso-wrap-distance-bottom:0;mso-position-horizontal:absolute;mso-position-horizontal-relative:text;mso-position-vertical:absolute;mso-position-vertical-relative:text;mso-width-percent:0;mso-height-percent:0;mso-width-relative:margin;mso-height-relative:margin" o:gfxdata="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" strokecolor="#4579b8 [3044]" strokeweight="2.25pt">
+                <v:stroke startarrow="open" endarrow="open"/>
+              </v:shape>
+            </w:pict>
+          </mc:Fallback>
+        </mc:AlternateContent>
+      </w:r>
+      <w:r>
+        <w:rPr>
+          <w:noProof/>
+        </w:rPr>
+        <mc:AlternateContent>
+          <mc:Choice Requires="wps">
+            <w:drawing>
+              <wp:anchor distT="0" distB="0" distL="114300" distR="114300" simplePos="0" relativeHeight="251726848" behindDoc="0" locked="0" layoutInCell="1" allowOverlap="1" wp14:anchorId="767D2DE8" wp14:editId="3B572401">
+                <wp:simplePos x="0" y="0"/>
+                <wp:positionH relativeFrom="column">
+                  <wp:posOffset>6028690</wp:posOffset>
+                </wp:positionH>
+                <wp:positionV relativeFrom="paragraph">
+                  <wp:posOffset>992505</wp:posOffset>
+                </wp:positionV>
+                <wp:extent cx="647065" cy="309245"/>
+                <wp:effectExtent l="73660" t="0" r="150495" b="0"/>
+                <wp:wrapNone/>
+                <wp:docPr id="304" name="Text Box 2"/>
+                <wp:cNvGraphicFramePr>
+                  <a:graphicFrameLocks xmlns:a="http://schemas.openxmlformats.org/drawingml/2006/main"/>
+                </wp:cNvGraphicFramePr>
+                <a:graphic xmlns:a="http://schemas.openxmlformats.org/drawingml/2006/main">
+                  <a:graphicData uri="http://schemas.microsoft.com/office/word/2010/wordprocessingShape">
+                    <wps:wsp>
+                      <wps:cNvSpPr txBox="1">
+                        <a:spLocks noChangeArrowheads="1"/>
+                      </wps:cNvSpPr>
+                      <wps:spPr bwMode="auto">
+                        <a:xfrm rot="2700000">
+                          <a:off x="0" y="0"/>
+                          <a:ext cx="647065" cy="309245"/>
+                        </a:xfrm>
+                        <a:prstGeom prst="rect">
+                          <a:avLst/>
+                        </a:prstGeom>
+                        <a:noFill/>
+                        <a:ln w="9525">
+                          <a:noFill/>
+                          <a:miter lim="800000"/>
+                          <a:headEnd/>
+                          <a:tailEnd/>
+                        </a:ln>
+                      </wps:spPr>
+                      <wps:txbx>
+                        <w:txbxContent>
+                          <w:p>
+                            <w:pPr>
+                              <w:rPr>
+                                <w:sz w:val="28"/>
+                                <w:szCs w:val="28"/>
+                                <w:lang w:val="en-CA"/>
+                              </w:rPr>
+                            </w:pPr>
+                            <w:r>
+                              <w:rPr>
+                                <w:sz w:val="28"/>
+                                <w:szCs w:val="28"/>
+                                <w:lang w:val="en-CA"/>
+                              </w:rPr>
+                              <w:t>Filters</w:t>
+                            </w:r>
+                          </w:p>
+                        </w:txbxContent>
+                      </wps:txbx>
+                      <wps:bodyPr rot="0" vert="horz" wrap="square" lIns="91440" tIns="45720" rIns="91440" bIns="45720" anchor="t" anchorCtr="0">
+                        <a:noAutofit/>
+                      </wps:bodyPr>
+                    </wps:wsp>
+                  </a:graphicData>
+                </a:graphic>
+                <wp14:sizeRelH relativeFrom="margin">
+                  <wp14:pctWidth>0</wp14:pctWidth>
+                </wp14:sizeRelH>
+                <wp14:sizeRelV relativeFrom="margin">
+                  <wp14:pctHeight>0</wp14:pctHeight>
+                </wp14:sizeRelV>
+              </wp:anchor>
+            </w:drawing>
+          </mc:Choice>
+          <mc:Fallback>
+            <w:pict>
+              <v:shape id="_x0000_s1048" type="#_x0000_t202" style="position:absolute;left:0;text-align:left;margin-left:474.7pt;margin-top:78.15pt;width:50.95pt;height:24.35pt;rotation:45;z-index:251726848;visibility:visible;mso-wrap-style:square;mso-width-percent:0;mso-height-percent:0;mso-wrap-distance-left:9pt;mso-wrap-distance-top:0;mso-wrap-distance-right:9pt;mso-wrap-distance-bottom:0;mso-position-horizontal:absolute;mso-position-horizontal-relative:text;mso-position-vertical:absolute;mso-position-vertical-relative:text;mso-width-percent:0;mso-height-percent:0;mso-width-relative:margin;mso-height-relative:margin;v-text-anchor:top" o:gfxdata="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" filled="f" stroked="f">
+                <v:textbox>
+                  <w:txbxContent>
+                    <w:p>
+                      <w:pPr>
+                        <w:rPr>
+                          <w:sz w:val="28"/>
+                          <w:szCs w:val="28"/>
+                          <w:lang w:val="en-CA"/>
+                        </w:rPr>
+                      </w:pPr>
+                      <w:r>
+                        <w:rPr>
+                          <w:sz w:val="28"/>
+                          <w:szCs w:val="28"/>
+                          <w:lang w:val="en-CA"/>
+                        </w:rPr>
+                        <w:t>Filters</w:t>
+                      </w:r>
+                    </w:p>
+                  </w:txbxContent>
+                </v:textbox>
+              </v:shape>
+            </w:pict>
+          </mc:Fallback>
+        </mc:AlternateContent>
+      </w:r>
+      <w:r>
+        <w:rPr>
+          <w:noProof/>
+        </w:rPr>
+        <mc:AlternateContent>
+          <mc:Choice Requires="wps">
+            <w:drawing>
+              <wp:anchor distT="0" distB="0" distL="114300" distR="114300" simplePos="0" relativeHeight="251710464" behindDoc="0" locked="0" layoutInCell="1" allowOverlap="1" wp14:anchorId="190D049F" wp14:editId="2376FB77">
+                <wp:simplePos x="0" y="0"/>
+                <wp:positionH relativeFrom="column">
+                  <wp:posOffset>4439920</wp:posOffset>
+                </wp:positionH>
+                <wp:positionV relativeFrom="paragraph">
+                  <wp:posOffset>115570</wp:posOffset>
+                </wp:positionV>
+                <wp:extent cx="2244725" cy="2244090"/>
+                <wp:effectExtent l="19050" t="19050" r="22225" b="22860"/>
+                <wp:wrapNone/>
+                <wp:docPr id="294" name="Text Box 2"/>
+                <wp:cNvGraphicFramePr>
+                  <a:graphicFrameLocks xmlns:a="http://schemas.openxmlformats.org/drawingml/2006/main"/>
+                </wp:cNvGraphicFramePr>
+                <a:graphic xmlns:a="http://schemas.openxmlformats.org/drawingml/2006/main">
+                  <a:graphicData uri="http://schemas.microsoft.com/office/word/2010/wordprocessingShape">
+                    <wps:wsp>
+                      <wps:cNvSpPr txBox="1">
+                        <a:spLocks noChangeArrowheads="1"/>
+                      </wps:cNvSpPr>
+                      <wps:spPr bwMode="auto">
+                        <a:xfrm>
+                          <a:off x="0" y="0"/>
+                          <a:ext cx="2244725" cy="2244090"/>
+                        </a:xfrm>
+                        <a:prstGeom prst="rect">
+                          <a:avLst/>
+                        </a:prstGeom>
+                        <a:ln w="38100">
+                          <a:headEnd/>
+                          <a:tailEnd/>
+                        </a:ln>
+                      </wps:spPr>
+                      <wps:style>
+                        <a:lnRef idx="2">
+                          <a:schemeClr val="accent1"/>
+                        </a:lnRef>
+                        <a:fillRef idx="1">
+                          <a:schemeClr val="lt1"/>
+                        </a:fillRef>
+                        <a:effectRef idx="0">
+                          <a:schemeClr val="accent1"/>
+                        </a:effectRef>
+                        <a:fontRef idx="minor">
+                          <a:schemeClr val="dk1"/>
+                        </a:fontRef>
+                      </wps:style>
+                      <wps:txbx>
+                        <w:txbxContent>
+                          <w:p>
+                            <w:pPr>
+                              <w:rPr>
+                                <w:b/>
+                                <w:sz w:val="28"/>
+                                <w:szCs w:val="28"/>
+                                <w:lang w:val="en-CA"/>
+                              </w:rPr>
+                            </w:pPr>
+                            <w:r>
+                              <w:rPr>
+                                <w:b/>
+                                <w:sz w:val="28"/>
+                                <w:szCs w:val="28"/>
+                                <w:lang w:val="en-CA"/>
+                              </w:rPr>
+                              <w:t>Low-Power Smarts</w:t>
+                            </w:r>
+                            <w:r>
+                              <w:rPr>
+                                <w:b/>
+                                <w:sz w:val="28"/>
+                                <w:szCs w:val="28"/>
+                                <w:lang w:val="en-CA"/>
+                              </w:rPr>
+                              <w:t>ensor</w:t>
+                            </w:r>
+                          </w:p>
+                        </w:txbxContent>
+                      </wps:txbx>
+                      <wps:bodyPr rot="0" vert="horz" wrap="square" lIns="91440" tIns="45720" rIns="91440" bIns="45720" anchor="t" anchorCtr="0">
+                        <a:noAutofit/>
+                      </wps:bodyPr>
+                    </wps:wsp>
+                  </a:graphicData>
+                </a:graphic>
+                <wp14:sizeRelH relativeFrom="margin">
+                  <wp14:pctWidth>0</wp14:pctWidth>
+                </wp14:sizeRelH>
+                <wp14:sizeRelV relativeFrom="margin">
+                  <wp14:pctHeight>0</wp14:pctHeight>
+                </wp14:sizeRelV>
+              </wp:anchor>
+            </w:drawing>
+          </mc:Choice>
+          <mc:Fallback>
+            <w:pict>
+              <v:shape id="_x0000_s1049" type="#_x0000_t202" style="position:absolute;left:0;text-align:left;margin-left:349.6pt;margin-top:9.1pt;width:176.75pt;height:176.7pt;z-index:251710464;visibility:visible;mso-wrap-style:square;mso-width-percent:0;mso-height-percent:0;mso-wrap-distance-left:9pt;mso-wrap-distance-top:0;mso-wrap-distance-right:9pt;mso-wrap-distance-bottom:0;mso-position-horizontal:absolute;mso-position-horizontal-relative:text;mso-position-vertical:absolute;mso-position-vertical-relative:text;mso-width-percent:0;mso-height-percent:0;mso-width-relative:margin;mso-height-relative:margin;v-text-anchor:top" o:gfxdata="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" fillcolor="white [3201]" strokecolor="#4f81bd [3204]" strokeweight="3pt">
+                <v:textbox>
+                  <w:txbxContent>
+                    <w:p>
+                      <w:pPr>
+                        <w:rPr>
+                          <w:b/>
+                          <w:sz w:val="28"/>
+                          <w:szCs w:val="28"/>
+                          <w:lang w:val="en-CA"/>
+                        </w:rPr>
+                      </w:pPr>
+                      <w:r>
+                        <w:rPr>
+                          <w:b/>
+                          <w:sz w:val="28"/>
+                          <w:szCs w:val="28"/>
+                          <w:lang w:val="en-CA"/>
+                        </w:rPr>
+                        <w:t>Low-Power Smarts</w:t>
+                      </w:r>
+                      <w:r>
+                        <w:rPr>
+                          <w:b/>
+                          <w:sz w:val="28"/>
+                          <w:szCs w:val="28"/>
+                          <w:lang w:val="en-CA"/>
+                        </w:rPr>
+                        <w:t>ensor</w:t>
+                      </w:r>
+                    </w:p>
+                  </w:txbxContent>
+                </v:textbox>
+              </v:shape>
+            </w:pict>
+          </mc:Fallback>
+        </mc:AlternateContent>
+      </w:r>
+      <w:r>
+        <w:rPr>
+          <w:noProof/>
+        </w:rPr>
+        <mc:AlternateContent>
+          <mc:Choice Requires="wps">
+            <w:drawing>
+              <wp:anchor distT="0" distB="0" distL="114300" distR="114300" simplePos="0" relativeHeight="251715584" behindDoc="0" locked="0" layoutInCell="1" allowOverlap="1" wp14:anchorId="2699C472" wp14:editId="74121670">
+                <wp:simplePos x="0" y="0"/>
+                <wp:positionH relativeFrom="column">
+                  <wp:posOffset>4554855</wp:posOffset>
+                </wp:positionH>
+                <wp:positionV relativeFrom="paragraph">
+                  <wp:posOffset>490855</wp:posOffset>
+                </wp:positionV>
+                <wp:extent cx="2012315" cy="323850"/>
+                <wp:effectExtent l="0" t="0" r="26035" b="19050"/>
+                <wp:wrapNone/>
+                <wp:docPr id="299" name="Text Box 2"/>
+                <wp:cNvGraphicFramePr>
+                  <a:graphicFrameLocks xmlns:a="http://schemas.openxmlformats.org/drawingml/2006/main"/>
+                </wp:cNvGraphicFramePr>
+                <a:graphic xmlns:a="http://schemas.openxmlformats.org/drawingml/2006/main">
+                  <a:graphicData uri="http://schemas.microsoft.com/office/word/2010/wordprocessingShape">
+                    <wps:wsp>
+                      <wps:cNvSpPr txBox="1">
+                        <a:spLocks noChangeArrowheads="1"/>
+                      </wps:cNvSpPr>
+                      <wps:spPr bwMode="auto">
+                        <a:xfrm>
+                          <a:off x="0" y="0"/>
+                          <a:ext cx="2012315" cy="323850"/>
+                        </a:xfrm>
+                        <a:prstGeom prst="rect">
+                          <a:avLst/>
+                        </a:prstGeom>
+                        <a:ln>
+                          <a:headEnd/>
+                          <a:tailEnd/>
+                        </a:ln>
+                      </wps:spPr>
+                      <wps:style>
+                        <a:lnRef idx="2">
+                          <a:schemeClr val="accent2"/>
+                        </a:lnRef>
+                        <a:fillRef idx="1">
+                          <a:schemeClr val="lt1"/>
+                        </a:fillRef>
+                        <a:effectRef idx="0">
+                          <a:schemeClr val="accent2"/>
+                        </a:effectRef>
+                        <a:fontRef idx="minor">
+                          <a:schemeClr val="dk1"/>
+                        </a:fontRef>
+                      </wps:style>
+                      <wps:txbx>
+                        <w:txbxContent>
+                          <w:p>
+                            <w:pPr>
+                              <w:jc w:val="center"/>
+                              <w:rPr>
+                                <w:sz w:val="28"/>
+                                <w:szCs w:val="28"/>
+                                <w:lang w:val="en-CA"/>
+                              </w:rPr>
+                            </w:pPr>
+                            <w:r>
+                              <w:rPr>
+                                <w:sz w:val="28"/>
+                                <w:szCs w:val="28"/>
+                                <w:lang w:val="en-CA"/>
+                              </w:rPr>
+                              <w:t>Controller</w:t>
+                            </w:r>
+                          </w:p>
+                        </w:txbxContent>
+                      </wps:txbx>
+                      <wps:bodyPr rot="0" vert="horz" wrap="square" lIns="91440" tIns="45720" rIns="91440" bIns="45720" anchor="t" anchorCtr="0">
+                        <a:noAutofit/>
+                      </wps:bodyPr>
+                    </wps:wsp>
+                  </a:graphicData>
+                </a:graphic>
+                <wp14:sizeRelH relativeFrom="margin">
+                  <wp14:pctWidth>0</wp14:pctWidth>
+                </wp14:sizeRelH>
+                <wp14:sizeRelV relativeFrom="margin">
+                  <wp14:pctHeight>0</wp14:pctHeight>
+                </wp14:sizeRelV>
+              </wp:anchor>
+            </w:drawing>
+          </mc:Choice>
+          <mc:Fallback>
+            <w:pict>
+              <v:shape id="_x0000_s1050" type="#_x0000_t202" style="position:absolute;left:0;text-align:left;margin-left:358.65pt;margin-top:38.65pt;width:158.45pt;height:25.5pt;z-index:251715584;visibility:visible;mso-wrap-style:square;mso-width-percent:0;mso-height-percent:0;mso-wrap-distance-left:9pt;mso-wrap-distance-top:0;mso-wrap-distance-right:9pt;mso-wrap-distance-bottom:0;mso-position-horizontal:absolute;mso-position-horizontal-relative:text;mso-position-vertical:absolute;mso-position-vertical-relative:text;mso-width-percent:0;mso-height-percent:0;mso-width-relative:margin;mso-height-relative:margin;v-text-anchor:top" o:gfxdata="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" fillcolor="white [3201]" strokecolor="#c0504d [3205]" strokeweight="2pt">
+                <v:textbox>
+                  <w:txbxContent>
+                    <w:p>
+                      <w:pPr>
+                        <w:jc w:val="center"/>
+                        <w:rPr>
+                          <w:sz w:val="28"/>
+                          <w:szCs w:val="28"/>
+                          <w:lang w:val="en-CA"/>
+                        </w:rPr>
+                      </w:pPr>
+                      <w:r>
+                        <w:rPr>
+                          <w:sz w:val="28"/>
+                          <w:szCs w:val="28"/>
+                          <w:lang w:val="en-CA"/>
+                        </w:rPr>
+                        <w:t>Controller</w:t>
+                      </w:r>
+                    </w:p>
+                  </w:txbxContent>
+                </v:textbox>
+              </v:shape>
+            </w:pict>
+          </mc:Fallback>
+        </mc:AlternateContent>
+      </w:r>
+      <w:r>
+        <w:rPr>
+          <w:noProof/>
+        </w:rPr>
+        <mc:AlternateContent>
+          <mc:Choice Requires="wps">
+            <w:drawing>
+              <wp:anchor distT="0" distB="0" distL="114300" distR="114300" simplePos="0" relativeHeight="251719680" behindDoc="0" locked="0" layoutInCell="1" allowOverlap="1" wp14:anchorId="74F3BC66" wp14:editId="458F7CAE">
+                <wp:simplePos x="0" y="0"/>
+                <wp:positionH relativeFrom="column">
+                  <wp:posOffset>5944870</wp:posOffset>
+                </wp:positionH>
+                <wp:positionV relativeFrom="paragraph">
+                  <wp:posOffset>1369060</wp:posOffset>
+                </wp:positionV>
+                <wp:extent cx="463550" cy="429895"/>
+                <wp:effectExtent l="0" t="0" r="12700" b="27305"/>
+                <wp:wrapNone/>
+                <wp:docPr id="301" name="Text Box 2"/>
+                <wp:cNvGraphicFramePr>
+                  <a:graphicFrameLocks xmlns:a="http://schemas.openxmlformats.org/drawingml/2006/main"/>
+                </wp:cNvGraphicFramePr>
+                <a:graphic xmlns:a="http://schemas.openxmlformats.org/drawingml/2006/main">
+                  <a:graphicData uri="http://schemas.microsoft.com/office/word/2010/wordprocessingShape">
+                    <wps:wsp>
+                      <wps:cNvSpPr txBox="1">
+                        <a:spLocks noChangeArrowheads="1"/>
+                      </wps:cNvSpPr>
+                      <wps:spPr bwMode="auto">
+                        <a:xfrm>
+                          <a:off x="0" y="0"/>
+                          <a:ext cx="463550" cy="429895"/>
+                        </a:xfrm>
+                        <a:prstGeom prst="rect">
+                          <a:avLst/>
+                        </a:prstGeom>
+                        <a:ln>
+                          <a:headEnd/>
+                          <a:tailEnd/>
+                        </a:ln>
+                      </wps:spPr>
+                      <wps:style>
+                        <a:lnRef idx="2">
+                          <a:schemeClr val="accent2"/>
+                        </a:lnRef>
+                        <a:fillRef idx="1">
+                          <a:schemeClr val="lt1"/>
+                        </a:fillRef>
+                        <a:effectRef idx="0">
+                          <a:schemeClr val="accent2"/>
+                        </a:effectRef>
+                        <a:fontRef idx="minor">
+                          <a:schemeClr val="dk1"/>
+                        </a:fontRef>
+                      </wps:style>
+                      <wps:txbx>
+                        <w:txbxContent>
+                          <w:p>
+                            <w:pPr>
+                              <w:jc w:val="center"/>
+                              <w:rPr>
+                                <w:sz w:val="28"/>
+                                <w:szCs w:val="28"/>
+                                <w:lang w:val="en-CA"/>
+                              </w:rPr>
+                            </w:pPr>
+                          </w:p>
+                        </w:txbxContent>
+                      </wps:txbx>
+                      <wps:bodyPr rot="0" vert="horz" wrap="square" lIns="91440" tIns="45720" rIns="91440" bIns="45720" anchor="t" anchorCtr="0">
+                        <a:noAutofit/>
+                      </wps:bodyPr>
+                    </wps:wsp>
+                  </a:graphicData>
+                </a:graphic>
+                <wp14:sizeRelH relativeFrom="margin">
+                  <wp14:pctWidth>0</wp14:pctWidth>
+                </wp14:sizeRelH>
+                <wp14:sizeRelV relativeFrom="margin">
+                  <wp14:pctHeight>0</wp14:pctHeight>
+                </wp14:sizeRelV>
+              </wp:anchor>
+            </w:drawing>
+          </mc:Choice>
+          <mc:Fallback>
+            <w:pict>
+              <v:shape id="_x0000_s1051" type="#_x0000_t202" style="position:absolute;left:0;text-align:left;margin-left:468.1pt;margin-top:107.8pt;width:36.5pt;height:33.85pt;z-index:251719680;visibility:visible;mso-wrap-style:square;mso-width-percent:0;mso-height-percent:0;mso-wrap-distance-left:9pt;mso-wrap-distance-top:0;mso-wrap-distance-right:9pt;mso-wrap-distance-bottom:0;mso-position-horizontal:absolute;mso-position-horizontal-relative:text;mso-position-vertical:absolute;mso-position-vertical-relative:text;mso-width-percent:0;mso-height-percent:0;mso-width-relative:margin;mso-height-relative:margin;v-text-anchor:top" o:gfxdata="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" fillcolor="white [3201]" strokecolor="#c0504d [3205]" strokeweight="2pt">
+                <v:textbox>
+                  <w:txbxContent>
+                    <w:p>
+                      <w:pPr>
+                        <w:jc w:val="center"/>
+                        <w:rPr>
+                          <w:sz w:val="28"/>
+                          <w:szCs w:val="28"/>
+                          <w:lang w:val="en-CA"/>
+                        </w:rPr>
+                      </w:pPr>
+                    </w:p>
+                  </w:txbxContent>
+                </v:textbox>
+              </v:shape>
+            </w:pict>
+          </mc:Fallback>
+        </mc:AlternateContent>
+      </w:r>
+      <w:r>
+        <w:rPr>
+          <w:noProof/>
+        </w:rPr>
+        <mc:AlternateContent>
+          <mc:Choice Requires="wps">
+            <w:drawing>
+              <wp:anchor distT="0" distB="0" distL="114300" distR="114300" simplePos="0" relativeHeight="251717632" behindDoc="0" locked="0" layoutInCell="1" allowOverlap="1" wp14:anchorId="2CAF0125" wp14:editId="50CBAB6D">
+                <wp:simplePos x="0" y="0"/>
+                <wp:positionH relativeFrom="column">
+                  <wp:posOffset>5792470</wp:posOffset>
+                </wp:positionH>
+                <wp:positionV relativeFrom="paragraph">
+                  <wp:posOffset>1216660</wp:posOffset>
+                </wp:positionV>
+                <wp:extent cx="463550" cy="429895"/>
+                <wp:effectExtent l="0" t="0" r="12700" b="27305"/>
+                <wp:wrapNone/>
+                <wp:docPr id="300" name="Text Box 2"/>
+                <wp:cNvGraphicFramePr>
+                  <a:graphicFrameLocks xmlns:a="http://schemas.openxmlformats.org/drawingml/2006/main"/>
+                </wp:cNvGraphicFramePr>
+                <a:graphic xmlns:a="http://schemas.openxmlformats.org/drawingml/2006/main">
+                  <a:graphicData uri="http://schemas.microsoft.com/office/word/2010/wordprocessingShape">
+                    <wps:wsp>
+                      <wps:cNvSpPr txBox="1">
+                        <a:spLocks noChangeArrowheads="1"/>
+                      </wps:cNvSpPr>
+                      <wps:spPr bwMode="auto">
+                        <a:xfrm>
+                          <a:off x="0" y="0"/>
+                          <a:ext cx="463550" cy="429895"/>
+                        </a:xfrm>
+                        <a:prstGeom prst="rect">
+                          <a:avLst/>
+                        </a:prstGeom>
+                        <a:ln>
+                          <a:headEnd/>
+                          <a:tailEnd/>
+                        </a:ln>
+                      </wps:spPr>
+                      <wps:style>
+                        <a:lnRef idx="2">
+                          <a:schemeClr val="accent2"/>
+                        </a:lnRef>
+                        <a:fillRef idx="1">
+                          <a:schemeClr val="lt1"/>
+                        </a:fillRef>
+                        <a:effectRef idx="0">
+                          <a:schemeClr val="accent2"/>
+                        </a:effectRef>
+                        <a:fontRef idx="minor">
+                          <a:schemeClr val="dk1"/>
+                        </a:fontRef>
+                      </wps:style>
+                      <wps:txbx>
+                        <w:txbxContent>
+                          <w:p>
+                            <w:pPr>
+                              <w:jc w:val="center"/>
+                              <w:rPr>
+                                <w:sz w:val="28"/>
+                                <w:szCs w:val="28"/>
+                                <w:lang w:val="en-CA"/>
+                              </w:rPr>
+                            </w:pPr>
+                          </w:p>
+                        </w:txbxContent>
+                      </wps:txbx>
+                      <wps:bodyPr rot="0" vert="horz" wrap="square" lIns="91440" tIns="45720" rIns="91440" bIns="45720" anchor="t" anchorCtr="0">
+                        <a:noAutofit/>
+                      </wps:bodyPr>
+                    </wps:wsp>
+                  </a:graphicData>
+                </a:graphic>
+                <wp14:sizeRelH relativeFrom="margin">
+                  <wp14:pctWidth>0</wp14:pctWidth>
+                </wp14:sizeRelH>
+                <wp14:sizeRelV relativeFrom="margin">
+                  <wp14:pctHeight>0</wp14:pctHeight>
+                </wp14:sizeRelV>
+              </wp:anchor>
+            </w:drawing>
+          </mc:Choice>
+          <mc:Fallback>
+            <w:pict>
+              <v:shape id="_x0000_s1052" type="#_x0000_t202" style="position:absolute;left:0;text-align:left;margin-left:456.1pt;margin-top:95.8pt;width:36.5pt;height:33.85pt;z-index:251717632;visibility:visible;mso-wrap-style:square;mso-width-percent:0;mso-height-percent:0;mso-wrap-distance-left:9pt;mso-wrap-distance-top:0;mso-wrap-distance-right:9pt;mso-wrap-distance-bottom:0;mso-position-horizontal:absolute;mso-position-horizontal-relative:text;mso-position-vertical:absolute;mso-position-vertical-relative:text;mso-width-percent:0;mso-height-percent:0;mso-width-relative:margin;mso-height-relative:margin;v-text-anchor:top" o:gfxdata="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" fillcolor="white [3201]" strokecolor="#c0504d [3205]" strokeweight="2pt">
+                <v:textbox>
+                  <w:txbxContent>
+                    <w:p>
+                      <w:pPr>
+                        <w:jc w:val="center"/>
+                        <w:rPr>
+                          <w:sz w:val="28"/>
+                          <w:szCs w:val="28"/>
+                          <w:lang w:val="en-CA"/>
+                        </w:rPr>
+                      </w:pPr>
+                    </w:p>
+                  </w:txbxContent>
+                </v:textbox>
+              </v:shape>
+            </w:pict>
+          </mc:Fallback>
+        </mc:AlternateContent>
+      </w:r>
+      <w:r>
+        <w:rPr>
+          <w:noProof/>
+        </w:rPr>
+        <mc:AlternateContent>
+          <mc:Choice Requires="wps">
+            <w:drawing>
+              <wp:anchor distT="0" distB="0" distL="114300" distR="114300" simplePos="0" relativeHeight="251711488" behindDoc="0" locked="0" layoutInCell="1" allowOverlap="1" wp14:anchorId="307C5D46" wp14:editId="2E1316C1">
+                <wp:simplePos x="0" y="0"/>
+                <wp:positionH relativeFrom="column">
+                  <wp:posOffset>5640070</wp:posOffset>
+                </wp:positionH>
+                <wp:positionV relativeFrom="paragraph">
+                  <wp:posOffset>1064260</wp:posOffset>
+                </wp:positionV>
+                <wp:extent cx="463550" cy="429895"/>
+                <wp:effectExtent l="0" t="0" r="12700" b="27305"/>
+                <wp:wrapNone/>
+                <wp:docPr id="295" name="Text Box 2"/>
+                <wp:cNvGraphicFramePr>
+                  <a:graphicFrameLocks xmlns:a="http://schemas.openxmlformats.org/drawingml/2006/main"/>
+                </wp:cNvGraphicFramePr>
+                <a:graphic xmlns:a="http://schemas.openxmlformats.org/drawingml/2006/main">
+                  <a:graphicData uri="http://schemas.microsoft.com/office/word/2010/wordprocessingShape">
+                    <wps:wsp>
+                      <wps:cNvSpPr txBox="1">
+                        <a:spLocks noChangeArrowheads="1"/>
+                      </wps:cNvSpPr>
+                      <wps:spPr bwMode="auto">
+                        <a:xfrm>
+                          <a:off x="0" y="0"/>
+                          <a:ext cx="463550" cy="429895"/>
+                        </a:xfrm>
+                        <a:prstGeom prst="rect">
+                          <a:avLst/>
+                        </a:prstGeom>
+                        <a:ln>
+                          <a:headEnd/>
+                          <a:tailEnd/>
+                        </a:ln>
+                      </wps:spPr>
+                      <wps:style>
+                        <a:lnRef idx="2">
+                          <a:schemeClr val="accent2"/>
+                        </a:lnRef>
+                        <a:fillRef idx="1">
+                          <a:schemeClr val="lt1"/>
+                        </a:fillRef>
+                        <a:effectRef idx="0">
+                          <a:schemeClr val="accent2"/>
+                        </a:effectRef>
+                        <a:fontRef idx="minor">
+                          <a:schemeClr val="dk1"/>
+                        </a:fontRef>
+                      </wps:style>
+                      <wps:txbx>
+                        <w:txbxContent>
+                          <w:p>
+                            <w:pPr>
+                              <w:jc w:val="center"/>
+                              <w:rPr>
+                                <w:sz w:val="28"/>
+                                <w:szCs w:val="28"/>
+                                <w:lang w:val="en-CA"/>
+                              </w:rPr>
+                            </w:pPr>
+                          </w:p>
+                        </w:txbxContent>
+                      </wps:txbx>
+                      <wps:bodyPr rot="0" vert="horz" wrap="square" lIns="91440" tIns="45720" rIns="91440" bIns="45720" anchor="t" anchorCtr="0">
+                        <a:noAutofit/>
+                      </wps:bodyPr>
+                    </wps:wsp>
+                  </a:graphicData>
+                </a:graphic>
+                <wp14:sizeRelH relativeFrom="margin">
+                  <wp14:pctWidth>0</wp14:pctWidth>
+                </wp14:sizeRelH>
+                <wp14:sizeRelV relativeFrom="margin">
+                  <wp14:pctHeight>0</wp14:pctHeight>
+                </wp14:sizeRelV>
+              </wp:anchor>
+            </w:drawing>
+          </mc:Choice>
+          <mc:Fallback>
+            <w:pict>
+              <v:shape id="_x0000_s1053" type="#_x0000_t202" style="position:absolute;left:0;text-align:left;margin-left:444.1pt;margin-top:83.8pt;width:36.5pt;height:33.85pt;z-index:251711488;visibility:visible;mso-wrap-style:square;mso-width-percent:0;mso-height-percent:0;mso-wrap-distance-left:9pt;mso-wrap-distance-top:0;mso-wrap-distance-right:9pt;mso-wrap-distance-bottom:0;mso-position-horizontal:absolute;mso-position-horizontal-relative:text;mso-position-vertical:absolute;mso-position-vertical-relative:text;mso-width-percent:0;mso-height-percent:0;mso-width-relative:margin;mso-height-relative:margin;v-text-anchor:top" o:gfxdata="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" fillcolor="white [3201]" strokecolor="#c0504d [3205]" strokeweight="2pt">
+                <v:textbox>
+                  <w:txbxContent>
+                    <w:p>
+                      <w:pPr>
+                        <w:jc w:val="center"/>
+                        <w:rPr>
+                          <w:sz w:val="28"/>
+                          <w:szCs w:val="28"/>
+                          <w:lang w:val="en-CA"/>
+                        </w:rPr>
+                      </w:pPr>
+                    </w:p>
+                  </w:txbxContent>
+                </v:textbox>
+              </v:shape>
+            </w:pict>
+          </mc:Fallback>
+        </mc:AlternateContent>
+      </w:r>
+      <w:r>
+        <w:rPr>
+          <w:noProof/>
+        </w:rPr>
+        <mc:AlternateContent>
+          <mc:Choice Requires="wps">
+            <w:drawing>
+              <wp:anchor distT="0" distB="0" distL="114300" distR="114300" simplePos="0" relativeHeight="251714560" behindDoc="0" locked="0" layoutInCell="1" allowOverlap="1" wp14:anchorId="2D5CB92A" wp14:editId="59384BEF">
+                <wp:simplePos x="0" y="0"/>
+                <wp:positionH relativeFrom="column">
+                  <wp:posOffset>4555490</wp:posOffset>
+                </wp:positionH>
+                <wp:positionV relativeFrom="paragraph">
+                  <wp:posOffset>1917065</wp:posOffset>
+                </wp:positionV>
+                <wp:extent cx="2012315" cy="333375"/>
+                <wp:effectExtent l="0" t="0" r="26035" b="28575"/>
+                <wp:wrapNone/>
+                <wp:docPr id="298" name="Text Box 2"/>
+                <wp:cNvGraphicFramePr>
+                  <a:graphicFrameLocks xmlns:a="http://schemas.openxmlformats.org/drawingml/2006/main"/>
+                </wp:cNvGraphicFramePr>
+                <a:graphic xmlns:a="http://schemas.openxmlformats.org/drawingml/2006/main">
+                  <a:graphicData uri="http://schemas.microsoft.com/office/word/2010/wordprocessingShape">
+                    <wps:wsp>
+                      <wps:cNvSpPr txBox="1">
+                        <a:spLocks noChangeArrowheads="1"/>
+                      </wps:cNvSpPr>
+                      <wps:spPr bwMode="auto">
+                        <a:xfrm>
+                          <a:off x="0" y="0"/>
+                          <a:ext cx="2012315" cy="333375"/>
+                        </a:xfrm>
+                        <a:prstGeom prst="rect">
+                          <a:avLst/>
+                        </a:prstGeom>
+                        <a:ln>
+                          <a:headEnd/>
+                          <a:tailEnd/>
+                        </a:ln>
+                      </wps:spPr>
+                      <wps:style>
+                        <a:lnRef idx="2">
+                          <a:schemeClr val="accent2"/>
+                        </a:lnRef>
+                        <a:fillRef idx="1">
+                          <a:schemeClr val="lt1"/>
+                        </a:fillRef>
+                        <a:effectRef idx="0">
+                          <a:schemeClr val="accent2"/>
+                        </a:effectRef>
+                        <a:fontRef idx="minor">
+                          <a:schemeClr val="dk1"/>
+                        </a:fontRef>
+                      </wps:style>
+                      <wps:txbx>
+                        <w:txbxContent>
+                          <w:p>
+                            <w:pPr>
+                              <w:jc w:val="center"/>
+                              <w:rPr>
+                                <w:sz w:val="28"/>
+                                <w:szCs w:val="28"/>
+                                <w:lang w:val="en-CA"/>
+                              </w:rPr>
+                            </w:pPr>
+                            <w:r>
+                              <w:rPr>
+                                <w:sz w:val="28"/>
+                                <w:szCs w:val="28"/>
+                                <w:lang w:val="en-CA"/>
+                              </w:rPr>
+                              <w:t>Sensor Driver</w:t>
+                            </w:r>
+                          </w:p>
+                        </w:txbxContent>
+                      </wps:txbx>
+                      <wps:bodyPr rot="0" vert="horz" wrap="square" lIns="91440" tIns="45720" rIns="91440" bIns="45720" anchor="t" anchorCtr="0">
+                        <a:noAutofit/>
+                      </wps:bodyPr>
+                    </wps:wsp>
+                  </a:graphicData>
+                </a:graphic>
+                <wp14:sizeRelH relativeFrom="margin">
+                  <wp14:pctWidth>0</wp14:pctWidth>
+                </wp14:sizeRelH>
+                <wp14:sizeRelV relativeFrom="margin">
+                  <wp14:pctHeight>0</wp14:pctHeight>
+                </wp14:sizeRelV>
+              </wp:anchor>
+            </w:drawing>
+          </mc:Choice>
+          <mc:Fallback>
+            <w:pict>
+              <v:shape id="_x0000_s1054" type="#_x0000_t202" style="position:absolute;left:0;text-align:left;margin-left:358.7pt;margin-top:150.95pt;width:158.45pt;height:26.25pt;z-index:251714560;visibility:visible;mso-wrap-style:square;mso-width-percent:0;mso-height-percent:0;mso-wrap-distance-left:9pt;mso-wrap-distance-top:0;mso-wrap-distance-right:9pt;mso-wrap-distance-bottom:0;mso-position-horizontal:absolute;mso-position-horizontal-relative:text;mso-position-vertical:absolute;mso-position-vertical-relative:text;mso-width-percent:0;mso-height-percent:0;mso-width-relative:margin;mso-height-relative:margin;v-text-anchor:top" o:gfxdata="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" fillcolor="white [3201]" strokecolor="#c0504d [3205]" strokeweight="2pt">
+                <v:textbox>
+                  <w:txbxContent>
+                    <w:p>
+                      <w:pPr>
+                        <w:jc w:val="center"/>
+                        <w:rPr>
+                          <w:sz w:val="28"/>
+                          <w:szCs w:val="28"/>
+                          <w:lang w:val="en-CA"/>
+                        </w:rPr>
+                      </w:pPr>
+                      <w:r>
+                        <w:rPr>
+                          <w:sz w:val="28"/>
+                          <w:szCs w:val="28"/>
+                          <w:lang w:val="en-CA"/>
+                        </w:rPr>
+                        <w:t>Sensor Driver</w:t>
+                      </w:r>
+                    </w:p>
+                  </w:txbxContent>
+                </v:textbox>
+              </v:shape>
+            </w:pict>
+          </mc:Fallback>
+        </mc:AlternateContent>
+      </w:r>
+      <w:r>
+        <w:rPr>
+          <w:noProof/>
+        </w:rPr>
+        <mc:AlternateContent>
+          <mc:Choice Requires="wps">
+            <w:drawing>
+              <wp:anchor distT="0" distB="0" distL="114300" distR="114300" simplePos="0" relativeHeight="251712512" behindDoc="0" locked="0" layoutInCell="1" allowOverlap="1" wp14:anchorId="5FC5FB32" wp14:editId="4942922B">
+                <wp:simplePos x="0" y="0"/>
+                <wp:positionH relativeFrom="column">
+                  <wp:posOffset>4554220</wp:posOffset>
+                </wp:positionH>
+                <wp:positionV relativeFrom="paragraph">
+                  <wp:posOffset>1124585</wp:posOffset>
+                </wp:positionV>
+                <wp:extent cx="876300" cy="590550"/>
+                <wp:effectExtent l="0" t="0" r="19050" b="19050"/>
+                <wp:wrapNone/>
+                <wp:docPr id="296" name="Text Box 2"/>
+                <wp:cNvGraphicFramePr>
+                  <a:graphicFrameLocks xmlns:a="http://schemas.openxmlformats.org/drawingml/2006/main"/>
+                </wp:cNvGraphicFramePr>
+                <a:graphic xmlns:a="http://schemas.openxmlformats.org/drawingml/2006/main">
+                  <a:graphicData uri="http://schemas.microsoft.com/office/word/2010/wordprocessingShape">
+                    <wps:wsp>
+                      <wps:cNvSpPr txBox="1">
+                        <a:spLocks noChangeArrowheads="1"/>
+                      </wps:cNvSpPr>
+                      <wps:spPr bwMode="auto">
+                        <a:xfrm>
+                          <a:off x="0" y="0"/>
+                          <a:ext cx="876300" cy="590550"/>
+                        </a:xfrm>
+                        <a:prstGeom prst="rect">
+                          <a:avLst/>
+                        </a:prstGeom>
+                        <a:ln>
+                          <a:headEnd/>
+                          <a:tailEnd/>
+                        </a:ln>
+                      </wps:spPr>
+                      <wps:style>
+                        <a:lnRef idx="2">
+                          <a:schemeClr val="accent2"/>
+                        </a:lnRef>
+                        <a:fillRef idx="1">
+                          <a:schemeClr val="lt1"/>
+                        </a:fillRef>
+                        <a:effectRef idx="0">
+                          <a:schemeClr val="accent2"/>
+                        </a:effectRef>
+                        <a:fontRef idx="minor">
+                          <a:schemeClr val="dk1"/>
+                        </a:fontRef>
+                      </wps:style>
+                      <wps:txbx>
+                        <w:txbxContent>
+                          <w:p>
+                            <w:pPr>
+                              <w:jc w:val="center"/>
+                              <w:rPr>
+                                <w:sz w:val="28"/>
+                                <w:szCs w:val="28"/>
+                                <w:lang w:val="en-CA"/>
+                              </w:rPr>
+                            </w:pPr>
+                            <w:r>
+                              <w:rPr>
+                                <w:sz w:val="28"/>
+                                <w:szCs w:val="28"/>
+                                <w:lang w:val="en-CA"/>
+                              </w:rPr>
+                              <w:t>UART Driver</w:t>
+                            </w:r>
+                          </w:p>
+                        </w:txbxContent>
+                      </wps:txbx>
+                      <wps:bodyPr rot="0" vert="horz" wrap="square" lIns="91440" tIns="45720" rIns="91440" bIns="45720" anchor="t" anchorCtr="0">
+                        <a:noAutofit/>
+                      </wps:bodyPr>
+                    </wps:wsp>
+                  </a:graphicData>
+                </a:graphic>
+                <wp14:sizeRelH relativeFrom="margin">
+                  <wp14:pctWidth>0</wp14:pctWidth>
+                </wp14:sizeRelH>
+                <wp14:sizeRelV relativeFrom="margin">
+                  <wp14:pctHeight>0</wp14:pctHeight>
+                </wp14:sizeRelV>
+              </wp:anchor>
+            </w:drawing>
+          </mc:Choice>
+          <mc:Fallback>
+            <w:pict>
+              <v:shape id="_x0000_s1055" type="#_x0000_t202" style="position:absolute;left:0;text-align:left;margin-left:358.6pt;margin-top:88.55pt;width:69pt;height:46.5pt;z-index:251712512;visibility:visible;mso-wrap-style:square;mso-width-percent:0;mso-height-percent:0;mso-wrap-distance-left:9pt;mso-wrap-distance-top:0;mso-wrap-distance-right:9pt;mso-wrap-distance-bottom:0;mso-position-horizontal:absolute;mso-position-horizontal-relative:text;mso-position-vertical:absolute;mso-position-vertical-relative:text;mso-width-percent:0;mso-height-percent:0;mso-width-relative:margin;mso-height-relative:margin;v-text-anchor:top" o:gfxdata="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" fillcolor="white [3201]" strokecolor="#c0504d [3205]" strokeweight="2pt">
+                <v:textbox>
+                  <w:txbxContent>
+                    <w:p>
+                      <w:pPr>
+                        <w:jc w:val="center"/>
+                        <w:rPr>
+                          <w:sz w:val="28"/>
+                          <w:szCs w:val="28"/>
+                          <w:lang w:val="en-CA"/>
+                        </w:rPr>
+                      </w:pPr>
+                      <w:r>
+                        <w:rPr>
+                          <w:sz w:val="28"/>
+                          <w:szCs w:val="28"/>
+                          <w:lang w:val="en-CA"/>
+                        </w:rPr>
+                        <w:t>UART Driver</w:t>
+                      </w:r>
+                    </w:p>
+                  </w:txbxContent>
+                </v:textbox>
+              </v:shape>
+            </w:pict>
+          </mc:Fallback>
+        </mc:AlternateContent>
+      </w:r>
+      <w:r>
+        <w:rPr>
+          <w:noProof/>
+        </w:rPr>
+        <mc:AlternateContent>
+          <mc:Choice Requires="wps">
+            <w:drawing>
+              <wp:anchor distT="0" distB="0" distL="114300" distR="114300" simplePos="0" relativeHeight="251721728" behindDoc="0" locked="0" layoutInCell="1" allowOverlap="1" wp14:anchorId="0C4578FE" wp14:editId="603F4FC2">
                 <wp:simplePos x="0" y="0"/>
                 <wp:positionH relativeFrom="column">
                   <wp:posOffset>2141220</wp:posOffset>
@@ -3428,7 +4601,7 @@
           </mc:Choice>
           <mc:Fallback>
             <w:pict>
-              <v:shape id="_x0000_s1047" type="#_x0000_t202" style="position:absolute;left:0;text-align:left;margin-left:168.6pt;margin-top:96pt;width:69pt;height:46.5pt;z-index:251721728;visibility:visible;mso-wrap-style:square;mso-width-percent:0;mso-height-percent:0;mso-wrap-distance-left:9pt;mso-wrap-distance-top:0;mso-wrap-distance-right:9pt;mso-wrap-distance-bottom:0;mso-position-horizontal:absolute;mso-position-horizontal-relative:text;mso-position-vertical:absolute;mso-position-vertical-relative:text;mso-width-percent:0;mso-height-percent:0;mso-width-relative:margin;mso-height-relative:margin;v-text-anchor:top" o:gfxdata="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" fillcolor="white [3201]" strokecolor="#c0504d [3205]" strokeweight="2pt">
+              <v:shape id="_x0000_s1056" type="#_x0000_t202" style="position:absolute;left:0;text-align:left;margin-left:168.6pt;margin-top:96pt;width:69pt;height:46.5pt;z-index:251721728;visibility:visible;mso-wrap-style:square;mso-width-percent:0;mso-height-percent:0;mso-wrap-distance-left:9pt;mso-wrap-distance-top:0;mso-wrap-distance-right:9pt;mso-wrap-distance-bottom:0;mso-position-horizontal:absolute;mso-position-horizontal-relative:text;mso-position-vertical:absolute;mso-position-vertical-relative:text;mso-width-percent:0;mso-height-percent:0;mso-width-relative:margin;mso-height-relative:margin;v-text-anchor:top" o:gfxdata="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" fillcolor="white [3201]" strokecolor="#c0504d [3205]" strokeweight="2pt">
                 <v:textbox>
                   <w:txbxContent>
                     <w:p>
@@ -3451,1154 +4624,6 @@
                     </w:p>
                   </w:txbxContent>
                 </v:textbox>
-              </v:shape>
-            </w:pict>
-          </mc:Fallback>
-        </mc:AlternateContent>
-      </w:r>
-      <w:r>
-        <w:rPr>
-          <w:noProof/>
-        </w:rPr>
-        <mc:AlternateContent>
-          <mc:Choice Requires="wps">
-            <w:drawing>
-              <wp:anchor distT="0" distB="0" distL="114300" distR="114300" simplePos="0" relativeHeight="251724800" behindDoc="0" locked="0" layoutInCell="1" allowOverlap="1" wp14:anchorId="0CD2EE88" wp14:editId="1315A0B0">
-                <wp:simplePos x="0" y="0"/>
-                <wp:positionH relativeFrom="column">
-                  <wp:posOffset>3192780</wp:posOffset>
-                </wp:positionH>
-                <wp:positionV relativeFrom="paragraph">
-                  <wp:posOffset>1211390</wp:posOffset>
-                </wp:positionV>
-                <wp:extent cx="1569085" cy="245110"/>
-                <wp:effectExtent l="0" t="0" r="0" b="2540"/>
-                <wp:wrapNone/>
-                <wp:docPr id="303" name="Text Box 2"/>
-                <wp:cNvGraphicFramePr>
-                  <a:graphicFrameLocks xmlns:a="http://schemas.openxmlformats.org/drawingml/2006/main"/>
-                </wp:cNvGraphicFramePr>
-                <a:graphic xmlns:a="http://schemas.openxmlformats.org/drawingml/2006/main">
-                  <a:graphicData uri="http://schemas.microsoft.com/office/word/2010/wordprocessingShape">
-                    <wps:wsp>
-                      <wps:cNvSpPr txBox="1">
-                        <a:spLocks noChangeArrowheads="1"/>
-                      </wps:cNvSpPr>
-                      <wps:spPr bwMode="auto">
-                        <a:xfrm>
-                          <a:off x="0" y="0"/>
-                          <a:ext cx="1569085" cy="245110"/>
-                        </a:xfrm>
-                        <a:prstGeom prst="rect">
-                          <a:avLst/>
-                        </a:prstGeom>
-                        <a:noFill/>
-                        <a:ln w="9525">
-                          <a:noFill/>
-                          <a:miter lim="800000"/>
-                          <a:headEnd/>
-                          <a:tailEnd/>
-                        </a:ln>
-                      </wps:spPr>
-                      <wps:txbx>
-                        <w:txbxContent>
-                          <w:p>
-                            <w:pPr>
-                              <w:rPr>
-                                <w:b/>
-                                <w:sz w:val="24"/>
-                                <w:szCs w:val="24"/>
-                              </w:rPr>
-                            </w:pPr>
-                            <w:r>
-                              <w:rPr>
-                                <w:b/>
-                                <w:sz w:val="24"/>
-                                <w:szCs w:val="24"/>
-                              </w:rPr>
-                              <w:t xml:space="preserve">UART </w:t>
-                            </w:r>
-                            <w:r>
-                              <w:rPr>
-                                <w:b/>
-                                <w:sz w:val="24"/>
-                                <w:szCs w:val="24"/>
-                              </w:rPr>
-                              <w:t>/</w:t>
-                            </w:r>
-                            <w:r>
-                              <w:rPr>
-                                <w:b/>
-                                <w:sz w:val="24"/>
-                                <w:szCs w:val="24"/>
-                              </w:rPr>
-                              <w:t xml:space="preserve"> audio </w:t>
-                            </w:r>
-                            <w:r>
-                              <w:rPr>
-                                <w:b/>
-                                <w:sz w:val="24"/>
-                                <w:szCs w:val="24"/>
-                              </w:rPr>
-                              <w:t>port</w:t>
-                            </w:r>
-                          </w:p>
-                        </w:txbxContent>
-                      </wps:txbx>
-                      <wps:bodyPr rot="0" vert="horz" wrap="square" lIns="91440" tIns="45720" rIns="91440" bIns="45720" anchor="t" anchorCtr="0">
-                        <a:noAutofit/>
-                      </wps:bodyPr>
-                    </wps:wsp>
-                  </a:graphicData>
-                </a:graphic>
-                <wp14:sizeRelH relativeFrom="margin">
-                  <wp14:pctWidth>0</wp14:pctWidth>
-                </wp14:sizeRelH>
-                <wp14:sizeRelV relativeFrom="margin">
-                  <wp14:pctHeight>0</wp14:pctHeight>
-                </wp14:sizeRelV>
-              </wp:anchor>
-            </w:drawing>
-          </mc:Choice>
-          <mc:Fallback>
-            <w:pict>
-              <v:shape id="_x0000_s1048" type="#_x0000_t202" style="position:absolute;left:0;text-align:left;margin-left:251.4pt;margin-top:95.4pt;width:123.55pt;height:19.3pt;z-index:251724800;visibility:visible;mso-wrap-style:square;mso-width-percent:0;mso-height-percent:0;mso-wrap-distance-left:9pt;mso-wrap-distance-top:0;mso-wrap-distance-right:9pt;mso-wrap-distance-bottom:0;mso-position-horizontal:absolute;mso-position-horizontal-relative:text;mso-position-vertical:absolute;mso-position-vertical-relative:text;mso-width-percent:0;mso-height-percent:0;mso-width-relative:margin;mso-height-relative:margin;v-text-anchor:top" o:gfxdata="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" filled="f" stroked="f">
-                <v:textbox>
-                  <w:txbxContent>
-                    <w:p>
-                      <w:pPr>
-                        <w:rPr>
-                          <w:b/>
-                          <w:sz w:val="24"/>
-                          <w:szCs w:val="24"/>
-                        </w:rPr>
-                      </w:pPr>
-                      <w:r>
-                        <w:rPr>
-                          <w:b/>
-                          <w:sz w:val="24"/>
-                          <w:szCs w:val="24"/>
-                        </w:rPr>
-                        <w:t xml:space="preserve">UART </w:t>
-                      </w:r>
-                      <w:r>
-                        <w:rPr>
-                          <w:b/>
-                          <w:sz w:val="24"/>
-                          <w:szCs w:val="24"/>
-                        </w:rPr>
-                        <w:t>/</w:t>
-                      </w:r>
-                      <w:r>
-                        <w:rPr>
-                          <w:b/>
-                          <w:sz w:val="24"/>
-                          <w:szCs w:val="24"/>
-                        </w:rPr>
-                        <w:t xml:space="preserve"> audio </w:t>
-                      </w:r>
-                      <w:r>
-                        <w:rPr>
-                          <w:b/>
-                          <w:sz w:val="24"/>
-                          <w:szCs w:val="24"/>
-                        </w:rPr>
-                        <w:t>port</w:t>
-                      </w:r>
-                    </w:p>
-                  </w:txbxContent>
-                </v:textbox>
-              </v:shape>
-            </w:pict>
-          </mc:Fallback>
-        </mc:AlternateContent>
-      </w:r>
-      <w:r>
-        <w:rPr>
-          <w:noProof/>
-        </w:rPr>
-        <mc:AlternateContent>
-          <mc:Choice Requires="wps">
-            <w:drawing>
-              <wp:anchor distT="0" distB="0" distL="114300" distR="114300" simplePos="0" relativeHeight="251726848" behindDoc="0" locked="0" layoutInCell="1" allowOverlap="1" wp14:anchorId="3FC24C24" wp14:editId="1BEFD081">
-                <wp:simplePos x="0" y="0"/>
-                <wp:positionH relativeFrom="column">
-                  <wp:posOffset>6181273</wp:posOffset>
-                </wp:positionH>
-                <wp:positionV relativeFrom="paragraph">
-                  <wp:posOffset>992821</wp:posOffset>
-                </wp:positionV>
-                <wp:extent cx="647065" cy="309245"/>
-                <wp:effectExtent l="73660" t="0" r="150495" b="0"/>
-                <wp:wrapNone/>
-                <wp:docPr id="304" name="Text Box 2"/>
-                <wp:cNvGraphicFramePr>
-                  <a:graphicFrameLocks xmlns:a="http://schemas.openxmlformats.org/drawingml/2006/main"/>
-                </wp:cNvGraphicFramePr>
-                <a:graphic xmlns:a="http://schemas.openxmlformats.org/drawingml/2006/main">
-                  <a:graphicData uri="http://schemas.microsoft.com/office/word/2010/wordprocessingShape">
-                    <wps:wsp>
-                      <wps:cNvSpPr txBox="1">
-                        <a:spLocks noChangeArrowheads="1"/>
-                      </wps:cNvSpPr>
-                      <wps:spPr bwMode="auto">
-                        <a:xfrm rot="2700000">
-                          <a:off x="0" y="0"/>
-                          <a:ext cx="647065" cy="309245"/>
-                        </a:xfrm>
-                        <a:prstGeom prst="rect">
-                          <a:avLst/>
-                        </a:prstGeom>
-                        <a:noFill/>
-                        <a:ln w="9525">
-                          <a:noFill/>
-                          <a:miter lim="800000"/>
-                          <a:headEnd/>
-                          <a:tailEnd/>
-                        </a:ln>
-                      </wps:spPr>
-                      <wps:txbx>
-                        <w:txbxContent>
-                          <w:p>
-                            <w:pPr>
-                              <w:rPr>
-                                <w:sz w:val="28"/>
-                                <w:szCs w:val="28"/>
-                                <w:lang w:val="en-CA"/>
-                              </w:rPr>
-                            </w:pPr>
-                            <w:r>
-                              <w:rPr>
-                                <w:sz w:val="28"/>
-                                <w:szCs w:val="28"/>
-                                <w:lang w:val="en-CA"/>
-                              </w:rPr>
-                              <w:t>Filters</w:t>
-                            </w:r>
-                          </w:p>
-                        </w:txbxContent>
-                      </wps:txbx>
-                      <wps:bodyPr rot="0" vert="horz" wrap="square" lIns="91440" tIns="45720" rIns="91440" bIns="45720" anchor="t" anchorCtr="0">
-                        <a:noAutofit/>
-                      </wps:bodyPr>
-                    </wps:wsp>
-                  </a:graphicData>
-                </a:graphic>
-                <wp14:sizeRelH relativeFrom="margin">
-                  <wp14:pctWidth>0</wp14:pctWidth>
-                </wp14:sizeRelH>
-                <wp14:sizeRelV relativeFrom="margin">
-                  <wp14:pctHeight>0</wp14:pctHeight>
-                </wp14:sizeRelV>
-              </wp:anchor>
-            </w:drawing>
-          </mc:Choice>
-          <mc:Fallback>
-            <w:pict>
-              <v:shape id="_x0000_s1049" type="#_x0000_t202" style="position:absolute;left:0;text-align:left;margin-left:486.7pt;margin-top:78.15pt;width:50.95pt;height:24.35pt;rotation:45;z-index:251726848;visibility:visible;mso-wrap-style:square;mso-width-percent:0;mso-height-percent:0;mso-wrap-distance-left:9pt;mso-wrap-distance-top:0;mso-wrap-distance-right:9pt;mso-wrap-distance-bottom:0;mso-position-horizontal:absolute;mso-position-horizontal-relative:text;mso-position-vertical:absolute;mso-position-vertical-relative:text;mso-width-percent:0;mso-height-percent:0;mso-width-relative:margin;mso-height-relative:margin;v-text-anchor:top" o:gfxdata="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" filled="f" stroked="f">
-                <v:textbox>
-                  <w:txbxContent>
-                    <w:p>
-                      <w:pPr>
-                        <w:rPr>
-                          <w:sz w:val="28"/>
-                          <w:szCs w:val="28"/>
-                          <w:lang w:val="en-CA"/>
-                        </w:rPr>
-                      </w:pPr>
-                      <w:r>
-                        <w:rPr>
-                          <w:sz w:val="28"/>
-                          <w:szCs w:val="28"/>
-                          <w:lang w:val="en-CA"/>
-                        </w:rPr>
-                        <w:t>Filters</w:t>
-                      </w:r>
-                    </w:p>
-                  </w:txbxContent>
-                </v:textbox>
-              </v:shape>
-            </w:pict>
-          </mc:Fallback>
-        </mc:AlternateContent>
-      </w:r>
-      <w:r>
-        <w:rPr>
-          <w:noProof/>
-        </w:rPr>
-        <mc:AlternateContent>
-          <mc:Choice Requires="wps">
-            <w:drawing>
-              <wp:anchor distT="0" distB="0" distL="114300" distR="114300" simplePos="0" relativeHeight="251710464" behindDoc="0" locked="0" layoutInCell="1" allowOverlap="1" wp14:anchorId="5A1EAD05" wp14:editId="65E06F95">
-                <wp:simplePos x="0" y="0"/>
-                <wp:positionH relativeFrom="column">
-                  <wp:posOffset>4592472</wp:posOffset>
-                </wp:positionH>
-                <wp:positionV relativeFrom="paragraph">
-                  <wp:posOffset>116006</wp:posOffset>
-                </wp:positionV>
-                <wp:extent cx="2244725" cy="2244223"/>
-                <wp:effectExtent l="19050" t="19050" r="22225" b="22860"/>
-                <wp:wrapNone/>
-                <wp:docPr id="294" name="Text Box 2"/>
-                <wp:cNvGraphicFramePr>
-                  <a:graphicFrameLocks xmlns:a="http://schemas.openxmlformats.org/drawingml/2006/main"/>
-                </wp:cNvGraphicFramePr>
-                <a:graphic xmlns:a="http://schemas.openxmlformats.org/drawingml/2006/main">
-                  <a:graphicData uri="http://schemas.microsoft.com/office/word/2010/wordprocessingShape">
-                    <wps:wsp>
-                      <wps:cNvSpPr txBox="1">
-                        <a:spLocks noChangeArrowheads="1"/>
-                      </wps:cNvSpPr>
-                      <wps:spPr bwMode="auto">
-                        <a:xfrm>
-                          <a:off x="0" y="0"/>
-                          <a:ext cx="2244725" cy="2244223"/>
-                        </a:xfrm>
-                        <a:prstGeom prst="rect">
-                          <a:avLst/>
-                        </a:prstGeom>
-                        <a:ln w="38100">
-                          <a:headEnd/>
-                          <a:tailEnd/>
-                        </a:ln>
-                      </wps:spPr>
-                      <wps:style>
-                        <a:lnRef idx="2">
-                          <a:schemeClr val="accent1"/>
-                        </a:lnRef>
-                        <a:fillRef idx="1">
-                          <a:schemeClr val="lt1"/>
-                        </a:fillRef>
-                        <a:effectRef idx="0">
-                          <a:schemeClr val="accent1"/>
-                        </a:effectRef>
-                        <a:fontRef idx="minor">
-                          <a:schemeClr val="dk1"/>
-                        </a:fontRef>
-                      </wps:style>
-                      <wps:txbx>
-                        <w:txbxContent>
-                          <w:p>
-                            <w:pPr>
-                              <w:rPr>
-                                <w:b/>
-                                <w:sz w:val="28"/>
-                                <w:szCs w:val="28"/>
-                                <w:lang w:val="en-CA"/>
-                              </w:rPr>
-                            </w:pPr>
-                            <w:r>
-                              <w:rPr>
-                                <w:b/>
-                                <w:sz w:val="28"/>
-                                <w:szCs w:val="28"/>
-                                <w:lang w:val="en-CA"/>
-                              </w:rPr>
-                              <w:t>Low-Power Smart Sensor</w:t>
-                            </w:r>
-                          </w:p>
-                        </w:txbxContent>
-                      </wps:txbx>
-                      <wps:bodyPr rot="0" vert="horz" wrap="square" lIns="91440" tIns="45720" rIns="91440" bIns="45720" anchor="t" anchorCtr="0">
-                        <a:noAutofit/>
-                      </wps:bodyPr>
-                    </wps:wsp>
-                  </a:graphicData>
-                </a:graphic>
-                <wp14:sizeRelH relativeFrom="margin">
-                  <wp14:pctWidth>0</wp14:pctWidth>
-                </wp14:sizeRelH>
-                <wp14:sizeRelV relativeFrom="margin">
-                  <wp14:pctHeight>0</wp14:pctHeight>
-                </wp14:sizeRelV>
-              </wp:anchor>
-            </w:drawing>
-          </mc:Choice>
-          <mc:Fallback>
-            <w:pict>
-              <v:shape id="_x0000_s1050" type="#_x0000_t202" style="position:absolute;left:0;text-align:left;margin-left:361.6pt;margin-top:9.15pt;width:176.75pt;height:176.7pt;z-index:251710464;visibility:visible;mso-wrap-style:square;mso-width-percent:0;mso-height-percent:0;mso-wrap-distance-left:9pt;mso-wrap-distance-top:0;mso-wrap-distance-right:9pt;mso-wrap-distance-bottom:0;mso-position-horizontal:absolute;mso-position-horizontal-relative:text;mso-position-vertical:absolute;mso-position-vertical-relative:text;mso-width-percent:0;mso-height-percent:0;mso-width-relative:margin;mso-height-relative:margin;v-text-anchor:top" o:gfxdata="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" fillcolor="white [3201]" strokecolor="#4f81bd [3204]" strokeweight="3pt">
-                <v:textbox>
-                  <w:txbxContent>
-                    <w:p>
-                      <w:pPr>
-                        <w:rPr>
-                          <w:b/>
-                          <w:sz w:val="28"/>
-                          <w:szCs w:val="28"/>
-                          <w:lang w:val="en-CA"/>
-                        </w:rPr>
-                      </w:pPr>
-                      <w:r>
-                        <w:rPr>
-                          <w:b/>
-                          <w:sz w:val="28"/>
-                          <w:szCs w:val="28"/>
-                          <w:lang w:val="en-CA"/>
-                        </w:rPr>
-                        <w:t>Low-Power Smart Sensor</w:t>
-                      </w:r>
-                    </w:p>
-                  </w:txbxContent>
-                </v:textbox>
-              </v:shape>
-            </w:pict>
-          </mc:Fallback>
-        </mc:AlternateContent>
-      </w:r>
-      <w:r>
-        <w:rPr>
-          <w:noProof/>
-        </w:rPr>
-        <mc:AlternateContent>
-          <mc:Choice Requires="wps">
-            <w:drawing>
-              <wp:anchor distT="0" distB="0" distL="114300" distR="114300" simplePos="0" relativeHeight="251715584" behindDoc="0" locked="0" layoutInCell="1" allowOverlap="1" wp14:anchorId="6E258E01" wp14:editId="31C5A544">
-                <wp:simplePos x="0" y="0"/>
-                <wp:positionH relativeFrom="column">
-                  <wp:posOffset>4707255</wp:posOffset>
-                </wp:positionH>
-                <wp:positionV relativeFrom="paragraph">
-                  <wp:posOffset>490855</wp:posOffset>
-                </wp:positionV>
-                <wp:extent cx="2012315" cy="323850"/>
-                <wp:effectExtent l="0" t="0" r="26035" b="19050"/>
-                <wp:wrapNone/>
-                <wp:docPr id="299" name="Text Box 2"/>
-                <wp:cNvGraphicFramePr>
-                  <a:graphicFrameLocks xmlns:a="http://schemas.openxmlformats.org/drawingml/2006/main"/>
-                </wp:cNvGraphicFramePr>
-                <a:graphic xmlns:a="http://schemas.openxmlformats.org/drawingml/2006/main">
-                  <a:graphicData uri="http://schemas.microsoft.com/office/word/2010/wordprocessingShape">
-                    <wps:wsp>
-                      <wps:cNvSpPr txBox="1">
-                        <a:spLocks noChangeArrowheads="1"/>
-                      </wps:cNvSpPr>
-                      <wps:spPr bwMode="auto">
-                        <a:xfrm>
-                          <a:off x="0" y="0"/>
-                          <a:ext cx="2012315" cy="323850"/>
-                        </a:xfrm>
-                        <a:prstGeom prst="rect">
-                          <a:avLst/>
-                        </a:prstGeom>
-                        <a:ln>
-                          <a:headEnd/>
-                          <a:tailEnd/>
-                        </a:ln>
-                      </wps:spPr>
-                      <wps:style>
-                        <a:lnRef idx="2">
-                          <a:schemeClr val="accent2"/>
-                        </a:lnRef>
-                        <a:fillRef idx="1">
-                          <a:schemeClr val="lt1"/>
-                        </a:fillRef>
-                        <a:effectRef idx="0">
-                          <a:schemeClr val="accent2"/>
-                        </a:effectRef>
-                        <a:fontRef idx="minor">
-                          <a:schemeClr val="dk1"/>
-                        </a:fontRef>
-                      </wps:style>
-                      <wps:txbx>
-                        <w:txbxContent>
-                          <w:p>
-                            <w:pPr>
-                              <w:jc w:val="center"/>
-                              <w:rPr>
-                                <w:sz w:val="28"/>
-                                <w:szCs w:val="28"/>
-                                <w:lang w:val="en-CA"/>
-                              </w:rPr>
-                            </w:pPr>
-                            <w:r>
-                              <w:rPr>
-                                <w:sz w:val="28"/>
-                                <w:szCs w:val="28"/>
-                                <w:lang w:val="en-CA"/>
-                              </w:rPr>
-                              <w:t>Controller</w:t>
-                            </w:r>
-                          </w:p>
-                        </w:txbxContent>
-                      </wps:txbx>
-                      <wps:bodyPr rot="0" vert="horz" wrap="square" lIns="91440" tIns="45720" rIns="91440" bIns="45720" anchor="t" anchorCtr="0">
-                        <a:noAutofit/>
-                      </wps:bodyPr>
-                    </wps:wsp>
-                  </a:graphicData>
-                </a:graphic>
-                <wp14:sizeRelH relativeFrom="margin">
-                  <wp14:pctWidth>0</wp14:pctWidth>
-                </wp14:sizeRelH>
-                <wp14:sizeRelV relativeFrom="margin">
-                  <wp14:pctHeight>0</wp14:pctHeight>
-                </wp14:sizeRelV>
-              </wp:anchor>
-            </w:drawing>
-          </mc:Choice>
-          <mc:Fallback>
-            <w:pict>
-              <v:shape id="_x0000_s1051" type="#_x0000_t202" style="position:absolute;left:0;text-align:left;margin-left:370.65pt;margin-top:38.65pt;width:158.45pt;height:25.5pt;z-index:251715584;visibility:visible;mso-wrap-style:square;mso-width-percent:0;mso-height-percent:0;mso-wrap-distance-left:9pt;mso-wrap-distance-top:0;mso-wrap-distance-right:9pt;mso-wrap-distance-bottom:0;mso-position-horizontal:absolute;mso-position-horizontal-relative:text;mso-position-vertical:absolute;mso-position-vertical-relative:text;mso-width-percent:0;mso-height-percent:0;mso-width-relative:margin;mso-height-relative:margin;v-text-anchor:top" o:gfxdata="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" fillcolor="white [3201]" strokecolor="#c0504d [3205]" strokeweight="2pt">
-                <v:textbox>
-                  <w:txbxContent>
-                    <w:p>
-                      <w:pPr>
-                        <w:jc w:val="center"/>
-                        <w:rPr>
-                          <w:sz w:val="28"/>
-                          <w:szCs w:val="28"/>
-                          <w:lang w:val="en-CA"/>
-                        </w:rPr>
-                      </w:pPr>
-                      <w:r>
-                        <w:rPr>
-                          <w:sz w:val="28"/>
-                          <w:szCs w:val="28"/>
-                          <w:lang w:val="en-CA"/>
-                        </w:rPr>
-                        <w:t>Controller</w:t>
-                      </w:r>
-                    </w:p>
-                  </w:txbxContent>
-                </v:textbox>
-              </v:shape>
-            </w:pict>
-          </mc:Fallback>
-        </mc:AlternateContent>
-      </w:r>
-      <w:r>
-        <w:rPr>
-          <w:noProof/>
-        </w:rPr>
-        <mc:AlternateContent>
-          <mc:Choice Requires="wps">
-            <w:drawing>
-              <wp:anchor distT="0" distB="0" distL="114300" distR="114300" simplePos="0" relativeHeight="251719680" behindDoc="0" locked="0" layoutInCell="1" allowOverlap="1" wp14:anchorId="0661E092" wp14:editId="73F103B9">
-                <wp:simplePos x="0" y="0"/>
-                <wp:positionH relativeFrom="column">
-                  <wp:posOffset>6097270</wp:posOffset>
-                </wp:positionH>
-                <wp:positionV relativeFrom="paragraph">
-                  <wp:posOffset>1369060</wp:posOffset>
-                </wp:positionV>
-                <wp:extent cx="463550" cy="429895"/>
-                <wp:effectExtent l="0" t="0" r="12700" b="27305"/>
-                <wp:wrapNone/>
-                <wp:docPr id="301" name="Text Box 2"/>
-                <wp:cNvGraphicFramePr>
-                  <a:graphicFrameLocks xmlns:a="http://schemas.openxmlformats.org/drawingml/2006/main"/>
-                </wp:cNvGraphicFramePr>
-                <a:graphic xmlns:a="http://schemas.openxmlformats.org/drawingml/2006/main">
-                  <a:graphicData uri="http://schemas.microsoft.com/office/word/2010/wordprocessingShape">
-                    <wps:wsp>
-                      <wps:cNvSpPr txBox="1">
-                        <a:spLocks noChangeArrowheads="1"/>
-                      </wps:cNvSpPr>
-                      <wps:spPr bwMode="auto">
-                        <a:xfrm>
-                          <a:off x="0" y="0"/>
-                          <a:ext cx="463550" cy="429895"/>
-                        </a:xfrm>
-                        <a:prstGeom prst="rect">
-                          <a:avLst/>
-                        </a:prstGeom>
-                        <a:ln>
-                          <a:headEnd/>
-                          <a:tailEnd/>
-                        </a:ln>
-                      </wps:spPr>
-                      <wps:style>
-                        <a:lnRef idx="2">
-                          <a:schemeClr val="accent2"/>
-                        </a:lnRef>
-                        <a:fillRef idx="1">
-                          <a:schemeClr val="lt1"/>
-                        </a:fillRef>
-                        <a:effectRef idx="0">
-                          <a:schemeClr val="accent2"/>
-                        </a:effectRef>
-                        <a:fontRef idx="minor">
-                          <a:schemeClr val="dk1"/>
-                        </a:fontRef>
-                      </wps:style>
-                      <wps:txbx>
-                        <w:txbxContent>
-                          <w:p>
-                            <w:pPr>
-                              <w:jc w:val="center"/>
-                              <w:rPr>
-                                <w:sz w:val="28"/>
-                                <w:szCs w:val="28"/>
-                                <w:lang w:val="en-CA"/>
-                              </w:rPr>
-                            </w:pPr>
-                          </w:p>
-                        </w:txbxContent>
-                      </wps:txbx>
-                      <wps:bodyPr rot="0" vert="horz" wrap="square" lIns="91440" tIns="45720" rIns="91440" bIns="45720" anchor="t" anchorCtr="0">
-                        <a:noAutofit/>
-                      </wps:bodyPr>
-                    </wps:wsp>
-                  </a:graphicData>
-                </a:graphic>
-                <wp14:sizeRelH relativeFrom="margin">
-                  <wp14:pctWidth>0</wp14:pctWidth>
-                </wp14:sizeRelH>
-                <wp14:sizeRelV relativeFrom="margin">
-                  <wp14:pctHeight>0</wp14:pctHeight>
-                </wp14:sizeRelV>
-              </wp:anchor>
-            </w:drawing>
-          </mc:Choice>
-          <mc:Fallback>
-            <w:pict>
-              <v:shape id="_x0000_s1052" type="#_x0000_t202" style="position:absolute;left:0;text-align:left;margin-left:480.1pt;margin-top:107.8pt;width:36.5pt;height:33.85pt;z-index:251719680;visibility:visible;mso-wrap-style:square;mso-width-percent:0;mso-height-percent:0;mso-wrap-distance-left:9pt;mso-wrap-distance-top:0;mso-wrap-distance-right:9pt;mso-wrap-distance-bottom:0;mso-position-horizontal:absolute;mso-position-horizontal-relative:text;mso-position-vertical:absolute;mso-position-vertical-relative:text;mso-width-percent:0;mso-height-percent:0;mso-width-relative:margin;mso-height-relative:margin;v-text-anchor:top" o:gfxdata="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" fillcolor="white [3201]" strokecolor="#c0504d [3205]" strokeweight="2pt">
-                <v:textbox>
-                  <w:txbxContent>
-                    <w:p>
-                      <w:pPr>
-                        <w:jc w:val="center"/>
-                        <w:rPr>
-                          <w:sz w:val="28"/>
-                          <w:szCs w:val="28"/>
-                          <w:lang w:val="en-CA"/>
-                        </w:rPr>
-                      </w:pPr>
-                    </w:p>
-                  </w:txbxContent>
-                </v:textbox>
-              </v:shape>
-            </w:pict>
-          </mc:Fallback>
-        </mc:AlternateContent>
-      </w:r>
-      <w:r>
-        <w:rPr>
-          <w:noProof/>
-        </w:rPr>
-        <mc:AlternateContent>
-          <mc:Choice Requires="wps">
-            <w:drawing>
-              <wp:anchor distT="0" distB="0" distL="114300" distR="114300" simplePos="0" relativeHeight="251717632" behindDoc="0" locked="0" layoutInCell="1" allowOverlap="1" wp14:anchorId="0028C360" wp14:editId="36DBF465">
-                <wp:simplePos x="0" y="0"/>
-                <wp:positionH relativeFrom="column">
-                  <wp:posOffset>5944870</wp:posOffset>
-                </wp:positionH>
-                <wp:positionV relativeFrom="paragraph">
-                  <wp:posOffset>1216660</wp:posOffset>
-                </wp:positionV>
-                <wp:extent cx="463550" cy="429895"/>
-                <wp:effectExtent l="0" t="0" r="12700" b="27305"/>
-                <wp:wrapNone/>
-                <wp:docPr id="300" name="Text Box 2"/>
-                <wp:cNvGraphicFramePr>
-                  <a:graphicFrameLocks xmlns:a="http://schemas.openxmlformats.org/drawingml/2006/main"/>
-                </wp:cNvGraphicFramePr>
-                <a:graphic xmlns:a="http://schemas.openxmlformats.org/drawingml/2006/main">
-                  <a:graphicData uri="http://schemas.microsoft.com/office/word/2010/wordprocessingShape">
-                    <wps:wsp>
-                      <wps:cNvSpPr txBox="1">
-                        <a:spLocks noChangeArrowheads="1"/>
-                      </wps:cNvSpPr>
-                      <wps:spPr bwMode="auto">
-                        <a:xfrm>
-                          <a:off x="0" y="0"/>
-                          <a:ext cx="463550" cy="429895"/>
-                        </a:xfrm>
-                        <a:prstGeom prst="rect">
-                          <a:avLst/>
-                        </a:prstGeom>
-                        <a:ln>
-                          <a:headEnd/>
-                          <a:tailEnd/>
-                        </a:ln>
-                      </wps:spPr>
-                      <wps:style>
-                        <a:lnRef idx="2">
-                          <a:schemeClr val="accent2"/>
-                        </a:lnRef>
-                        <a:fillRef idx="1">
-                          <a:schemeClr val="lt1"/>
-                        </a:fillRef>
-                        <a:effectRef idx="0">
-                          <a:schemeClr val="accent2"/>
-                        </a:effectRef>
-                        <a:fontRef idx="minor">
-                          <a:schemeClr val="dk1"/>
-                        </a:fontRef>
-                      </wps:style>
-                      <wps:txbx>
-                        <w:txbxContent>
-                          <w:p>
-                            <w:pPr>
-                              <w:jc w:val="center"/>
-                              <w:rPr>
-                                <w:sz w:val="28"/>
-                                <w:szCs w:val="28"/>
-                                <w:lang w:val="en-CA"/>
-                              </w:rPr>
-                            </w:pPr>
-                          </w:p>
-                        </w:txbxContent>
-                      </wps:txbx>
-                      <wps:bodyPr rot="0" vert="horz" wrap="square" lIns="91440" tIns="45720" rIns="91440" bIns="45720" anchor="t" anchorCtr="0">
-                        <a:noAutofit/>
-                      </wps:bodyPr>
-                    </wps:wsp>
-                  </a:graphicData>
-                </a:graphic>
-                <wp14:sizeRelH relativeFrom="margin">
-                  <wp14:pctWidth>0</wp14:pctWidth>
-                </wp14:sizeRelH>
-                <wp14:sizeRelV relativeFrom="margin">
-                  <wp14:pctHeight>0</wp14:pctHeight>
-                </wp14:sizeRelV>
-              </wp:anchor>
-            </w:drawing>
-          </mc:Choice>
-          <mc:Fallback>
-            <w:pict>
-              <v:shape id="_x0000_s1053" type="#_x0000_t202" style="position:absolute;left:0;text-align:left;margin-left:468.1pt;margin-top:95.8pt;width:36.5pt;height:33.85pt;z-index:251717632;visibility:visible;mso-wrap-style:square;mso-width-percent:0;mso-height-percent:0;mso-wrap-distance-left:9pt;mso-wrap-distance-top:0;mso-wrap-distance-right:9pt;mso-wrap-distance-bottom:0;mso-position-horizontal:absolute;mso-position-horizontal-relative:text;mso-position-vertical:absolute;mso-position-vertical-relative:text;mso-width-percent:0;mso-height-percent:0;mso-width-relative:margin;mso-height-relative:margin;v-text-anchor:top" o:gfxdata="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" fillcolor="white [3201]" strokecolor="#c0504d [3205]" strokeweight="2pt">
-                <v:textbox>
-                  <w:txbxContent>
-                    <w:p>
-                      <w:pPr>
-                        <w:jc w:val="center"/>
-                        <w:rPr>
-                          <w:sz w:val="28"/>
-                          <w:szCs w:val="28"/>
-                          <w:lang w:val="en-CA"/>
-                        </w:rPr>
-                      </w:pPr>
-                    </w:p>
-                  </w:txbxContent>
-                </v:textbox>
-              </v:shape>
-            </w:pict>
-          </mc:Fallback>
-        </mc:AlternateContent>
-      </w:r>
-      <w:r>
-        <w:rPr>
-          <w:noProof/>
-        </w:rPr>
-        <mc:AlternateContent>
-          <mc:Choice Requires="wps">
-            <w:drawing>
-              <wp:anchor distT="0" distB="0" distL="114300" distR="114300" simplePos="0" relativeHeight="251711488" behindDoc="0" locked="0" layoutInCell="1" allowOverlap="1" wp14:anchorId="2F3B9B37" wp14:editId="1CBE4AA6">
-                <wp:simplePos x="0" y="0"/>
-                <wp:positionH relativeFrom="column">
-                  <wp:posOffset>5792470</wp:posOffset>
-                </wp:positionH>
-                <wp:positionV relativeFrom="paragraph">
-                  <wp:posOffset>1064260</wp:posOffset>
-                </wp:positionV>
-                <wp:extent cx="463550" cy="429895"/>
-                <wp:effectExtent l="0" t="0" r="12700" b="27305"/>
-                <wp:wrapNone/>
-                <wp:docPr id="295" name="Text Box 2"/>
-                <wp:cNvGraphicFramePr>
-                  <a:graphicFrameLocks xmlns:a="http://schemas.openxmlformats.org/drawingml/2006/main"/>
-                </wp:cNvGraphicFramePr>
-                <a:graphic xmlns:a="http://schemas.openxmlformats.org/drawingml/2006/main">
-                  <a:graphicData uri="http://schemas.microsoft.com/office/word/2010/wordprocessingShape">
-                    <wps:wsp>
-                      <wps:cNvSpPr txBox="1">
-                        <a:spLocks noChangeArrowheads="1"/>
-                      </wps:cNvSpPr>
-                      <wps:spPr bwMode="auto">
-                        <a:xfrm>
-                          <a:off x="0" y="0"/>
-                          <a:ext cx="463550" cy="429895"/>
-                        </a:xfrm>
-                        <a:prstGeom prst="rect">
-                          <a:avLst/>
-                        </a:prstGeom>
-                        <a:ln>
-                          <a:headEnd/>
-                          <a:tailEnd/>
-                        </a:ln>
-                      </wps:spPr>
-                      <wps:style>
-                        <a:lnRef idx="2">
-                          <a:schemeClr val="accent2"/>
-                        </a:lnRef>
-                        <a:fillRef idx="1">
-                          <a:schemeClr val="lt1"/>
-                        </a:fillRef>
-                        <a:effectRef idx="0">
-                          <a:schemeClr val="accent2"/>
-                        </a:effectRef>
-                        <a:fontRef idx="minor">
-                          <a:schemeClr val="dk1"/>
-                        </a:fontRef>
-                      </wps:style>
-                      <wps:txbx>
-                        <w:txbxContent>
-                          <w:p>
-                            <w:pPr>
-                              <w:jc w:val="center"/>
-                              <w:rPr>
-                                <w:sz w:val="28"/>
-                                <w:szCs w:val="28"/>
-                                <w:lang w:val="en-CA"/>
-                              </w:rPr>
-                            </w:pPr>
-                          </w:p>
-                        </w:txbxContent>
-                      </wps:txbx>
-                      <wps:bodyPr rot="0" vert="horz" wrap="square" lIns="91440" tIns="45720" rIns="91440" bIns="45720" anchor="t" anchorCtr="0">
-                        <a:noAutofit/>
-                      </wps:bodyPr>
-                    </wps:wsp>
-                  </a:graphicData>
-                </a:graphic>
-                <wp14:sizeRelH relativeFrom="margin">
-                  <wp14:pctWidth>0</wp14:pctWidth>
-                </wp14:sizeRelH>
-                <wp14:sizeRelV relativeFrom="margin">
-                  <wp14:pctHeight>0</wp14:pctHeight>
-                </wp14:sizeRelV>
-              </wp:anchor>
-            </w:drawing>
-          </mc:Choice>
-          <mc:Fallback>
-            <w:pict>
-              <v:shape id="_x0000_s1054" type="#_x0000_t202" style="position:absolute;left:0;text-align:left;margin-left:456.1pt;margin-top:83.8pt;width:36.5pt;height:33.85pt;z-index:251711488;visibility:visible;mso-wrap-style:square;mso-width-percent:0;mso-height-percent:0;mso-wrap-distance-left:9pt;mso-wrap-distance-top:0;mso-wrap-distance-right:9pt;mso-wrap-distance-bottom:0;mso-position-horizontal:absolute;mso-position-horizontal-relative:text;mso-position-vertical:absolute;mso-position-vertical-relative:text;mso-width-percent:0;mso-height-percent:0;mso-width-relative:margin;mso-height-relative:margin;v-text-anchor:top" o:gfxdata="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" fillcolor="white [3201]" strokecolor="#c0504d [3205]" strokeweight="2pt">
-                <v:textbox>
-                  <w:txbxContent>
-                    <w:p>
-                      <w:pPr>
-                        <w:jc w:val="center"/>
-                        <w:rPr>
-                          <w:sz w:val="28"/>
-                          <w:szCs w:val="28"/>
-                          <w:lang w:val="en-CA"/>
-                        </w:rPr>
-                      </w:pPr>
-                    </w:p>
-                  </w:txbxContent>
-                </v:textbox>
-              </v:shape>
-            </w:pict>
-          </mc:Fallback>
-        </mc:AlternateContent>
-      </w:r>
-      <w:r>
-        <w:rPr>
-          <w:noProof/>
-        </w:rPr>
-        <mc:AlternateContent>
-          <mc:Choice Requires="wps">
-            <w:drawing>
-              <wp:anchor distT="0" distB="0" distL="114300" distR="114300" simplePos="0" relativeHeight="251714560" behindDoc="0" locked="0" layoutInCell="1" allowOverlap="1" wp14:anchorId="4B428896" wp14:editId="527ECADE">
-                <wp:simplePos x="0" y="0"/>
-                <wp:positionH relativeFrom="column">
-                  <wp:posOffset>4707890</wp:posOffset>
-                </wp:positionH>
-                <wp:positionV relativeFrom="paragraph">
-                  <wp:posOffset>1917065</wp:posOffset>
-                </wp:positionV>
-                <wp:extent cx="2012315" cy="333375"/>
-                <wp:effectExtent l="0" t="0" r="26035" b="28575"/>
-                <wp:wrapNone/>
-                <wp:docPr id="298" name="Text Box 2"/>
-                <wp:cNvGraphicFramePr>
-                  <a:graphicFrameLocks xmlns:a="http://schemas.openxmlformats.org/drawingml/2006/main"/>
-                </wp:cNvGraphicFramePr>
-                <a:graphic xmlns:a="http://schemas.openxmlformats.org/drawingml/2006/main">
-                  <a:graphicData uri="http://schemas.microsoft.com/office/word/2010/wordprocessingShape">
-                    <wps:wsp>
-                      <wps:cNvSpPr txBox="1">
-                        <a:spLocks noChangeArrowheads="1"/>
-                      </wps:cNvSpPr>
-                      <wps:spPr bwMode="auto">
-                        <a:xfrm>
-                          <a:off x="0" y="0"/>
-                          <a:ext cx="2012315" cy="333375"/>
-                        </a:xfrm>
-                        <a:prstGeom prst="rect">
-                          <a:avLst/>
-                        </a:prstGeom>
-                        <a:ln>
-                          <a:headEnd/>
-                          <a:tailEnd/>
-                        </a:ln>
-                      </wps:spPr>
-                      <wps:style>
-                        <a:lnRef idx="2">
-                          <a:schemeClr val="accent2"/>
-                        </a:lnRef>
-                        <a:fillRef idx="1">
-                          <a:schemeClr val="lt1"/>
-                        </a:fillRef>
-                        <a:effectRef idx="0">
-                          <a:schemeClr val="accent2"/>
-                        </a:effectRef>
-                        <a:fontRef idx="minor">
-                          <a:schemeClr val="dk1"/>
-                        </a:fontRef>
-                      </wps:style>
-                      <wps:txbx>
-                        <w:txbxContent>
-                          <w:p>
-                            <w:pPr>
-                              <w:jc w:val="center"/>
-                              <w:rPr>
-                                <w:sz w:val="28"/>
-                                <w:szCs w:val="28"/>
-                                <w:lang w:val="en-CA"/>
-                              </w:rPr>
-                            </w:pPr>
-                            <w:r>
-                              <w:rPr>
-                                <w:sz w:val="28"/>
-                                <w:szCs w:val="28"/>
-                                <w:lang w:val="en-CA"/>
-                              </w:rPr>
-                              <w:t>Sensor Driver</w:t>
-                            </w:r>
-                          </w:p>
-                        </w:txbxContent>
-                      </wps:txbx>
-                      <wps:bodyPr rot="0" vert="horz" wrap="square" lIns="91440" tIns="45720" rIns="91440" bIns="45720" anchor="t" anchorCtr="0">
-                        <a:noAutofit/>
-                      </wps:bodyPr>
-                    </wps:wsp>
-                  </a:graphicData>
-                </a:graphic>
-                <wp14:sizeRelH relativeFrom="margin">
-                  <wp14:pctWidth>0</wp14:pctWidth>
-                </wp14:sizeRelH>
-                <wp14:sizeRelV relativeFrom="margin">
-                  <wp14:pctHeight>0</wp14:pctHeight>
-                </wp14:sizeRelV>
-              </wp:anchor>
-            </w:drawing>
-          </mc:Choice>
-          <mc:Fallback>
-            <w:pict>
-              <v:shape id="_x0000_s1055" type="#_x0000_t202" style="position:absolute;left:0;text-align:left;margin-left:370.7pt;margin-top:150.95pt;width:158.45pt;height:26.25pt;z-index:251714560;visibility:visible;mso-wrap-style:square;mso-width-percent:0;mso-height-percent:0;mso-wrap-distance-left:9pt;mso-wrap-distance-top:0;mso-wrap-distance-right:9pt;mso-wrap-distance-bottom:0;mso-position-horizontal:absolute;mso-position-horizontal-relative:text;mso-position-vertical:absolute;mso-position-vertical-relative:text;mso-width-percent:0;mso-height-percent:0;mso-width-relative:margin;mso-height-relative:margin;v-text-anchor:top" o:gfxdata="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" fillcolor="white [3201]" strokecolor="#c0504d [3205]" strokeweight="2pt">
-                <v:textbox>
-                  <w:txbxContent>
-                    <w:p>
-                      <w:pPr>
-                        <w:jc w:val="center"/>
-                        <w:rPr>
-                          <w:sz w:val="28"/>
-                          <w:szCs w:val="28"/>
-                          <w:lang w:val="en-CA"/>
-                        </w:rPr>
-                      </w:pPr>
-                      <w:r>
-                        <w:rPr>
-                          <w:sz w:val="28"/>
-                          <w:szCs w:val="28"/>
-                          <w:lang w:val="en-CA"/>
-                        </w:rPr>
-                        <w:t>Sensor Driver</w:t>
-                      </w:r>
-                    </w:p>
-                  </w:txbxContent>
-                </v:textbox>
-              </v:shape>
-            </w:pict>
-          </mc:Fallback>
-        </mc:AlternateContent>
-      </w:r>
-      <w:r>
-        <w:rPr>
-          <w:noProof/>
-        </w:rPr>
-        <mc:AlternateContent>
-          <mc:Choice Requires="wps">
-            <w:drawing>
-              <wp:anchor distT="0" distB="0" distL="114300" distR="114300" simplePos="0" relativeHeight="251712512" behindDoc="0" locked="0" layoutInCell="1" allowOverlap="1" wp14:anchorId="65398176" wp14:editId="6A286B66">
-                <wp:simplePos x="0" y="0"/>
-                <wp:positionH relativeFrom="column">
-                  <wp:posOffset>4706620</wp:posOffset>
-                </wp:positionH>
-                <wp:positionV relativeFrom="paragraph">
-                  <wp:posOffset>1124585</wp:posOffset>
-                </wp:positionV>
-                <wp:extent cx="876300" cy="590550"/>
-                <wp:effectExtent l="0" t="0" r="19050" b="19050"/>
-                <wp:wrapNone/>
-                <wp:docPr id="296" name="Text Box 2"/>
-                <wp:cNvGraphicFramePr>
-                  <a:graphicFrameLocks xmlns:a="http://schemas.openxmlformats.org/drawingml/2006/main"/>
-                </wp:cNvGraphicFramePr>
-                <a:graphic xmlns:a="http://schemas.openxmlformats.org/drawingml/2006/main">
-                  <a:graphicData uri="http://schemas.microsoft.com/office/word/2010/wordprocessingShape">
-                    <wps:wsp>
-                      <wps:cNvSpPr txBox="1">
-                        <a:spLocks noChangeArrowheads="1"/>
-                      </wps:cNvSpPr>
-                      <wps:spPr bwMode="auto">
-                        <a:xfrm>
-                          <a:off x="0" y="0"/>
-                          <a:ext cx="876300" cy="590550"/>
-                        </a:xfrm>
-                        <a:prstGeom prst="rect">
-                          <a:avLst/>
-                        </a:prstGeom>
-                        <a:ln>
-                          <a:headEnd/>
-                          <a:tailEnd/>
-                        </a:ln>
-                      </wps:spPr>
-                      <wps:style>
-                        <a:lnRef idx="2">
-                          <a:schemeClr val="accent2"/>
-                        </a:lnRef>
-                        <a:fillRef idx="1">
-                          <a:schemeClr val="lt1"/>
-                        </a:fillRef>
-                        <a:effectRef idx="0">
-                          <a:schemeClr val="accent2"/>
-                        </a:effectRef>
-                        <a:fontRef idx="minor">
-                          <a:schemeClr val="dk1"/>
-                        </a:fontRef>
-                      </wps:style>
-                      <wps:txbx>
-                        <w:txbxContent>
-                          <w:p>
-                            <w:pPr>
-                              <w:jc w:val="center"/>
-                              <w:rPr>
-                                <w:sz w:val="28"/>
-                                <w:szCs w:val="28"/>
-                                <w:lang w:val="en-CA"/>
-                              </w:rPr>
-                            </w:pPr>
-                            <w:r>
-                              <w:rPr>
-                                <w:sz w:val="28"/>
-                                <w:szCs w:val="28"/>
-                                <w:lang w:val="en-CA"/>
-                              </w:rPr>
-                              <w:t>UART Driver</w:t>
-                            </w:r>
-                          </w:p>
-                        </w:txbxContent>
-                      </wps:txbx>
-                      <wps:bodyPr rot="0" vert="horz" wrap="square" lIns="91440" tIns="45720" rIns="91440" bIns="45720" anchor="t" anchorCtr="0">
-                        <a:noAutofit/>
-                      </wps:bodyPr>
-                    </wps:wsp>
-                  </a:graphicData>
-                </a:graphic>
-                <wp14:sizeRelH relativeFrom="margin">
-                  <wp14:pctWidth>0</wp14:pctWidth>
-                </wp14:sizeRelH>
-                <wp14:sizeRelV relativeFrom="margin">
-                  <wp14:pctHeight>0</wp14:pctHeight>
-                </wp14:sizeRelV>
-              </wp:anchor>
-            </w:drawing>
-          </mc:Choice>
-          <mc:Fallback>
-            <w:pict>
-              <v:shape id="_x0000_s1056" type="#_x0000_t202" style="position:absolute;left:0;text-align:left;margin-left:370.6pt;margin-top:88.55pt;width:69pt;height:46.5pt;z-index:251712512;visibility:visible;mso-wrap-style:square;mso-width-percent:0;mso-height-percent:0;mso-wrap-distance-left:9pt;mso-wrap-distance-top:0;mso-wrap-distance-right:9pt;mso-wrap-distance-bottom:0;mso-position-horizontal:absolute;mso-position-horizontal-relative:text;mso-position-vertical:absolute;mso-position-vertical-relative:text;mso-width-percent:0;mso-height-percent:0;mso-width-relative:margin;mso-height-relative:margin;v-text-anchor:top" o:gfxdata="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" fillcolor="white [3201]" strokecolor="#c0504d [3205]" strokeweight="2pt">
-                <v:textbox>
-                  <w:txbxContent>
-                    <w:p>
-                      <w:pPr>
-                        <w:jc w:val="center"/>
-                        <w:rPr>
-                          <w:sz w:val="28"/>
-                          <w:szCs w:val="28"/>
-                          <w:lang w:val="en-CA"/>
-                        </w:rPr>
-                      </w:pPr>
-                      <w:r>
-                        <w:rPr>
-                          <w:sz w:val="28"/>
-                          <w:szCs w:val="28"/>
-                          <w:lang w:val="en-CA"/>
-                        </w:rPr>
-                        <w:t>UART Driver</w:t>
-                      </w:r>
-                    </w:p>
-                  </w:txbxContent>
-                </v:textbox>
-              </v:shape>
-            </w:pict>
-          </mc:Fallback>
-        </mc:AlternateContent>
-      </w:r>
-      <w:r>
-        <w:rPr>
-          <w:noProof/>
-        </w:rPr>
-        <mc:AlternateContent>
-          <mc:Choice Requires="wps">
-            <w:drawing>
-              <wp:anchor distT="0" distB="0" distL="114300" distR="114300" simplePos="0" relativeHeight="251722752" behindDoc="0" locked="0" layoutInCell="1" allowOverlap="1" wp14:anchorId="2BAD1899" wp14:editId="2A9578AE">
-                <wp:simplePos x="0" y="0"/>
-                <wp:positionH relativeFrom="column">
-                  <wp:posOffset>3138985</wp:posOffset>
-                </wp:positionH>
-                <wp:positionV relativeFrom="paragraph">
-                  <wp:posOffset>1487606</wp:posOffset>
-                </wp:positionV>
-                <wp:extent cx="1446530" cy="0"/>
-                <wp:effectExtent l="38100" t="133350" r="0" b="133350"/>
-                <wp:wrapNone/>
-                <wp:docPr id="302" name="Straight Arrow Connector 302"/>
-                <wp:cNvGraphicFramePr/>
-                <a:graphic xmlns:a="http://schemas.openxmlformats.org/drawingml/2006/main">
-                  <a:graphicData uri="http://schemas.microsoft.com/office/word/2010/wordprocessingShape">
-                    <wps:wsp>
-                      <wps:cNvCnPr/>
-                      <wps:spPr>
-                        <a:xfrm>
-                          <a:off x="0" y="0"/>
-                          <a:ext cx="1446530" cy="0"/>
-                        </a:xfrm>
-                        <a:prstGeom prst="straightConnector1">
-                          <a:avLst/>
-                        </a:prstGeom>
-                        <a:ln w="28575">
-                          <a:headEnd type="arrow"/>
-                          <a:tailEnd type="arrow"/>
-                        </a:ln>
-                      </wps:spPr>
-                      <wps:style>
-                        <a:lnRef idx="1">
-                          <a:schemeClr val="accent1"/>
-                        </a:lnRef>
-                        <a:fillRef idx="0">
-                          <a:schemeClr val="accent1"/>
-                        </a:fillRef>
-                        <a:effectRef idx="0">
-                          <a:schemeClr val="accent1"/>
-                        </a:effectRef>
-                        <a:fontRef idx="minor">
-                          <a:schemeClr val="tx1"/>
-                        </a:fontRef>
-                      </wps:style>
-                      <wps:bodyPr/>
-                    </wps:wsp>
-                  </a:graphicData>
-                </a:graphic>
-                <wp14:sizeRelH relativeFrom="margin">
-                  <wp14:pctWidth>0</wp14:pctWidth>
-                </wp14:sizeRelH>
-              </wp:anchor>
-            </w:drawing>
-          </mc:Choice>
-          <mc:Fallback>
-            <w:pict>
-              <v:shapetype id="_x0000_t32" coordsize="21600,21600" o:spt="32" o:oned="t" path="m,l21600,21600e" filled="f">
-                <v:path arrowok="t" fillok="f" o:connecttype="none"/>
-                <o:lock v:ext="edit" shapetype="t"/>
-              </v:shapetype>
-              <v:shape id="Straight Arrow Connector 302" o:spid="_x0000_s1026" type="#_x0000_t32" style="position:absolute;margin-left:247.15pt;margin-top:117.15pt;width:113.9pt;height:0;z-index:251722752;visibility:visible;mso-wrap-style:square;mso-width-percent:0;mso-wrap-distance-left:9pt;mso-wrap-distance-top:0;mso-wrap-distance-right:9pt;mso-wrap-distance-bottom:0;mso-position-horizontal:absolute;mso-position-horizontal-relative:text;mso-position-vertical:absolute;mso-position-vertical-relative:text;mso-width-percent:0;mso-width-relative:margin" o:gfxdata="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" strokecolor="#4579b8 [3044]" strokeweight="2.25pt">
-                <v:stroke startarrow="open" endarrow="open"/>
               </v:shape>
             </w:pict>
           </mc:Fallback>
@@ -7936,10 +7961,10 @@
       <w:r>
         <w:br w:type="page"/>
       </w:r>
+      <w:bookmarkStart w:id="0" w:name="_GoBack"/>
+      <w:bookmarkEnd w:id="0"/>
     </w:p>
     <w:p>
-      <w:bookmarkStart w:id="0" w:name="_GoBack"/>
-      <w:bookmarkEnd w:id="0"/>
       <w:r>
         <w:rPr>
           <w:noProof/>
@@ -8529,7 +8554,16 @@
                                 <w:szCs w:val="24"/>
                                 <w:lang w:val="en-CA"/>
                               </w:rPr>
-                              <w:t>Smart Sensor</w:t>
+                              <w:t>Smarts</w:t>
+                            </w:r>
+                            <w:r>
+                              <w:rPr>
+                                <w:b/>
+                                <w:sz w:val="24"/>
+                                <w:szCs w:val="24"/>
+                                <w:lang w:val="en-CA"/>
+                              </w:rPr>
+                              <w:t>ensor</w:t>
                             </w:r>
                             <w:r>
                               <w:rPr>
@@ -8582,7 +8616,16 @@
                           <w:szCs w:val="24"/>
                           <w:lang w:val="en-CA"/>
                         </w:rPr>
-                        <w:t>Smart Sensor</w:t>
+                        <w:t>Smarts</w:t>
+                      </w:r>
+                      <w:r>
+                        <w:rPr>
+                          <w:b/>
+                          <w:sz w:val="24"/>
+                          <w:szCs w:val="24"/>
+                          <w:lang w:val="en-CA"/>
+                        </w:rPr>
+                        <w:t>ensor</w:t>
                       </w:r>
                       <w:r>
                         <w:rPr>

</xml_diff>